<commit_message>
Actualización acta de entrega.
</commit_message>
<xml_diff>
--- a/server/templates/ACTA_ENTREGA_TEMPLATE.docx
+++ b/server/templates/ACTA_ENTREGA_TEMPLATE.docx
@@ -10,14 +10,14 @@
     <w:tbl>
       <w:tblPr>
         <w:tblStyle w:val="Tablaconcuadrcula"/>
-        <w:tblW w:w="13745" w:type="dxa"/>
+        <w:tblW w:w="12895" w:type="dxa"/>
         <w:tblLook w:val="04A0" w:firstRow="1" w:lastRow="0" w:firstColumn="1" w:lastColumn="0" w:noHBand="0" w:noVBand="1"/>
       </w:tblPr>
       <w:tblGrid>
         <w:gridCol w:w="2405"/>
-        <w:gridCol w:w="5528"/>
-        <w:gridCol w:w="1701"/>
-        <w:gridCol w:w="4111"/>
+        <w:gridCol w:w="4820"/>
+        <w:gridCol w:w="2126"/>
+        <w:gridCol w:w="3544"/>
       </w:tblGrid>
       <w:tr>
         <w:trPr>
@@ -31,6 +31,7 @@
           <w:p>
             <w:pPr>
               <w:rPr>
+                <w:rFonts w:ascii="Calibri" w:hAnsi="Calibri" w:cs="Calibri"/>
                 <w:b/>
                 <w:bCs/>
                 <w:color w:val="FFFFFF" w:themeColor="background1"/>
@@ -40,6 +41,7 @@
             </w:pPr>
             <w:r>
               <w:rPr>
+                <w:rFonts w:ascii="Calibri" w:hAnsi="Calibri" w:cs="Calibri"/>
                 <w:b/>
                 <w:bCs/>
                 <w:color w:val="FFFFFF" w:themeColor="background1"/>
@@ -52,22 +54,33 @@
         </w:tc>
         <w:tc>
           <w:tcPr>
-            <w:tcW w:w="5528" w:type="dxa"/>
-          </w:tcPr>
-          <w:p>
+            <w:tcW w:w="4820" w:type="dxa"/>
+          </w:tcPr>
+          <w:p>
+            <w:pPr>
+              <w:rPr>
+                <w:rFonts w:ascii="Calibri" w:hAnsi="Calibri" w:cs="Calibri"/>
+              </w:rPr>
+            </w:pPr>
             <w:r>
+              <w:rPr>
+                <w:rFonts w:ascii="Calibri" w:hAnsi="Calibri" w:cs="Calibri"/>
+                <w:sz w:val="18"/>
+                <w:szCs w:val="18"/>
+              </w:rPr>
               <w:t>[[nombre_trabajador]]</w:t>
             </w:r>
           </w:p>
         </w:tc>
         <w:tc>
           <w:tcPr>
-            <w:tcW w:w="1701" w:type="dxa"/>
+            <w:tcW w:w="2126" w:type="dxa"/>
             <w:shd w:val="clear" w:color="auto" w:fill="E97132" w:themeFill="accent2"/>
           </w:tcPr>
           <w:p>
             <w:pPr>
               <w:rPr>
+                <w:rFonts w:ascii="Calibri" w:hAnsi="Calibri" w:cs="Calibri"/>
                 <w:b/>
                 <w:bCs/>
                 <w:color w:val="FFFFFF" w:themeColor="background1"/>
@@ -77,6 +90,7 @@
             </w:pPr>
             <w:r>
               <w:rPr>
+                <w:rFonts w:ascii="Calibri" w:hAnsi="Calibri" w:cs="Calibri"/>
                 <w:b/>
                 <w:bCs/>
                 <w:color w:val="FFFFFF" w:themeColor="background1"/>
@@ -89,10 +103,20 @@
         </w:tc>
         <w:tc>
           <w:tcPr>
-            <w:tcW w:w="4111" w:type="dxa"/>
-          </w:tcPr>
-          <w:p>
+            <w:tcW w:w="3544" w:type="dxa"/>
+          </w:tcPr>
+          <w:p>
+            <w:pPr>
+              <w:rPr>
+                <w:rFonts w:ascii="Calibri" w:hAnsi="Calibri" w:cs="Calibri"/>
+              </w:rPr>
+            </w:pPr>
             <w:r>
+              <w:rPr>
+                <w:rFonts w:ascii="Calibri" w:hAnsi="Calibri" w:cs="Calibri"/>
+                <w:sz w:val="18"/>
+                <w:szCs w:val="18"/>
+              </w:rPr>
               <w:t>[[fecha]]</w:t>
             </w:r>
           </w:p>
@@ -110,6 +134,7 @@
           <w:p>
             <w:pPr>
               <w:rPr>
+                <w:rFonts w:ascii="Calibri" w:hAnsi="Calibri" w:cs="Calibri"/>
                 <w:b/>
                 <w:bCs/>
                 <w:color w:val="FFFFFF" w:themeColor="background1"/>
@@ -119,6 +144,7 @@
             </w:pPr>
             <w:r>
               <w:rPr>
+                <w:rFonts w:ascii="Calibri" w:hAnsi="Calibri" w:cs="Calibri"/>
                 <w:b/>
                 <w:bCs/>
                 <w:color w:val="FFFFFF" w:themeColor="background1"/>
@@ -131,22 +157,33 @@
         </w:tc>
         <w:tc>
           <w:tcPr>
-            <w:tcW w:w="5528" w:type="dxa"/>
-          </w:tcPr>
-          <w:p>
+            <w:tcW w:w="4820" w:type="dxa"/>
+          </w:tcPr>
+          <w:p>
+            <w:pPr>
+              <w:rPr>
+                <w:rFonts w:ascii="Calibri" w:hAnsi="Calibri" w:cs="Calibri"/>
+              </w:rPr>
+            </w:pPr>
             <w:r>
+              <w:rPr>
+                <w:rFonts w:ascii="Calibri" w:hAnsi="Calibri" w:cs="Calibri"/>
+                <w:sz w:val="18"/>
+                <w:szCs w:val="18"/>
+              </w:rPr>
               <w:t>[[cargo]]</w:t>
             </w:r>
           </w:p>
         </w:tc>
         <w:tc>
           <w:tcPr>
-            <w:tcW w:w="1701" w:type="dxa"/>
+            <w:tcW w:w="2126" w:type="dxa"/>
             <w:shd w:val="clear" w:color="auto" w:fill="E97132" w:themeFill="accent2"/>
           </w:tcPr>
           <w:p>
             <w:pPr>
               <w:rPr>
+                <w:rFonts w:ascii="Calibri" w:hAnsi="Calibri" w:cs="Calibri"/>
                 <w:b/>
                 <w:bCs/>
                 <w:color w:val="FFFFFF" w:themeColor="background1"/>
@@ -156,6 +193,7 @@
             </w:pPr>
             <w:r>
               <w:rPr>
+                <w:rFonts w:ascii="Calibri" w:hAnsi="Calibri" w:cs="Calibri"/>
                 <w:b/>
                 <w:bCs/>
                 <w:color w:val="FFFFFF" w:themeColor="background1"/>
@@ -168,10 +206,20 @@
         </w:tc>
         <w:tc>
           <w:tcPr>
-            <w:tcW w:w="4111" w:type="dxa"/>
-          </w:tcPr>
-          <w:p>
+            <w:tcW w:w="3544" w:type="dxa"/>
+          </w:tcPr>
+          <w:p>
+            <w:pPr>
+              <w:rPr>
+                <w:rFonts w:ascii="Calibri" w:hAnsi="Calibri" w:cs="Calibri"/>
+              </w:rPr>
+            </w:pPr>
             <w:r>
+              <w:rPr>
+                <w:rFonts w:ascii="Calibri" w:hAnsi="Calibri" w:cs="Calibri"/>
+                <w:sz w:val="18"/>
+                <w:szCs w:val="18"/>
+              </w:rPr>
               <w:t>[[area]]</w:t>
             </w:r>
           </w:p>
@@ -186,6 +234,7 @@
           <w:p>
             <w:pPr>
               <w:rPr>
+                <w:rFonts w:ascii="Calibri" w:hAnsi="Calibri" w:cs="Calibri"/>
                 <w:b/>
                 <w:bCs/>
                 <w:color w:val="FFFFFF" w:themeColor="background1"/>
@@ -195,6 +244,7 @@
             </w:pPr>
             <w:r>
               <w:rPr>
+                <w:rFonts w:ascii="Calibri" w:hAnsi="Calibri" w:cs="Calibri"/>
                 <w:b/>
                 <w:bCs/>
                 <w:color w:val="FFFFFF" w:themeColor="background1"/>
@@ -207,22 +257,33 @@
         </w:tc>
         <w:tc>
           <w:tcPr>
-            <w:tcW w:w="5528" w:type="dxa"/>
-          </w:tcPr>
-          <w:p>
+            <w:tcW w:w="4820" w:type="dxa"/>
+          </w:tcPr>
+          <w:p>
+            <w:pPr>
+              <w:rPr>
+                <w:rFonts w:ascii="Calibri" w:hAnsi="Calibri" w:cs="Calibri"/>
+              </w:rPr>
+            </w:pPr>
             <w:r>
+              <w:rPr>
+                <w:rFonts w:ascii="Calibri" w:hAnsi="Calibri" w:cs="Calibri"/>
+                <w:sz w:val="18"/>
+                <w:szCs w:val="18"/>
+              </w:rPr>
               <w:t>[[rut]]</w:t>
             </w:r>
           </w:p>
         </w:tc>
         <w:tc>
           <w:tcPr>
-            <w:tcW w:w="1701" w:type="dxa"/>
+            <w:tcW w:w="2126" w:type="dxa"/>
             <w:shd w:val="clear" w:color="auto" w:fill="E97132" w:themeFill="accent2"/>
           </w:tcPr>
           <w:p>
             <w:pPr>
               <w:rPr>
+                <w:rFonts w:ascii="Calibri" w:hAnsi="Calibri" w:cs="Calibri"/>
                 <w:b/>
                 <w:bCs/>
                 <w:color w:val="FFFFFF" w:themeColor="background1"/>
@@ -232,6 +293,7 @@
             </w:pPr>
             <w:r>
               <w:rPr>
+                <w:rFonts w:ascii="Calibri" w:hAnsi="Calibri" w:cs="Calibri"/>
                 <w:b/>
                 <w:bCs/>
                 <w:color w:val="FFFFFF" w:themeColor="background1"/>
@@ -244,10 +306,20 @@
         </w:tc>
         <w:tc>
           <w:tcPr>
-            <w:tcW w:w="4111" w:type="dxa"/>
-          </w:tcPr>
-          <w:p>
+            <w:tcW w:w="3544" w:type="dxa"/>
+          </w:tcPr>
+          <w:p>
+            <w:pPr>
+              <w:rPr>
+                <w:rFonts w:ascii="Calibri" w:hAnsi="Calibri" w:cs="Calibri"/>
+              </w:rPr>
+            </w:pPr>
             <w:r>
+              <w:rPr>
+                <w:rFonts w:ascii="Calibri" w:hAnsi="Calibri" w:cs="Calibri"/>
+                <w:sz w:val="18"/>
+                <w:szCs w:val="18"/>
+              </w:rPr>
               <w:t>[[centro_costo]]</w:t>
             </w:r>
           </w:p>
@@ -265,11 +337,13 @@
           <w:p>
             <w:pPr>
               <w:rPr>
+                <w:rFonts w:ascii="Calibri" w:hAnsi="Calibri" w:cs="Calibri"/>
                 <w:color w:val="FFFFFF" w:themeColor="background1"/>
               </w:rPr>
             </w:pPr>
             <w:r>
               <w:rPr>
+                <w:rFonts w:ascii="Calibri" w:hAnsi="Calibri" w:cs="Calibri"/>
                 <w:b/>
                 <w:bCs/>
                 <w:color w:val="FFFFFF" w:themeColor="background1"/>
@@ -280,6 +354,7 @@
             </w:r>
             <w:r>
               <w:rPr>
+                <w:rFonts w:ascii="Calibri" w:hAnsi="Calibri" w:cs="Calibri"/>
                 <w:color w:val="FFFFFF" w:themeColor="background1"/>
               </w:rPr>
               <w:t xml:space="preserve"> </w:t>
@@ -288,6 +363,7 @@
           <w:p>
             <w:pPr>
               <w:rPr>
+                <w:rFonts w:ascii="Calibri" w:hAnsi="Calibri" w:cs="Calibri"/>
                 <w:color w:val="FFFFFF" w:themeColor="background1"/>
               </w:rPr>
             </w:pPr>
@@ -295,11 +371,67 @@
         </w:tc>
         <w:tc>
           <w:tcPr>
-            <w:tcW w:w="11340" w:type="dxa"/>
+            <w:tcW w:w="10490" w:type="dxa"/>
             <w:gridSpan w:val="3"/>
           </w:tcPr>
           <w:p>
-            <w:r/>
+            <w:pPr>
+              <w:rPr>
+                <w:rFonts w:ascii="Calibri" w:hAnsi="Calibri" w:cs="Calibri"/>
+                <w:sz w:val="18"/>
+                <w:szCs w:val="18"/>
+              </w:rPr>
+            </w:pPr>
+            <w:r>
+              <w:rPr>
+                <w:rFonts w:ascii="Calibri" w:hAnsi="Calibri" w:cs="Calibri"/>
+                <w:sz w:val="18"/>
+                <w:szCs w:val="18"/>
+              </w:rPr>
+              <w:t>[[</w:t>
+            </w:r>
+            <w:proofErr w:type="spellStart"/>
+            <w:r>
+              <w:rPr>
+                <w:rFonts w:ascii="Calibri" w:hAnsi="Calibri" w:cs="Calibri"/>
+                <w:sz w:val="18"/>
+                <w:szCs w:val="18"/>
+              </w:rPr>
+              <w:t>descripci</w:t>
+            </w:r>
+            <w:r>
+              <w:rPr>
+                <w:rFonts w:ascii="Calibri" w:hAnsi="Calibri" w:cs="Calibri"/>
+                <w:sz w:val="18"/>
+                <w:szCs w:val="18"/>
+              </w:rPr>
+              <w:t>o</w:t>
+            </w:r>
+            <w:r>
+              <w:rPr>
+                <w:rFonts w:ascii="Calibri" w:hAnsi="Calibri" w:cs="Calibri"/>
+                <w:sz w:val="18"/>
+                <w:szCs w:val="18"/>
+              </w:rPr>
+              <w:t>n</w:t>
+            </w:r>
+            <w:r>
+              <w:rPr>
+                <w:rFonts w:ascii="Calibri" w:hAnsi="Calibri" w:cs="Calibri"/>
+                <w:sz w:val="18"/>
+                <w:szCs w:val="18"/>
+              </w:rPr>
+              <w:t>_entrega</w:t>
+            </w:r>
+            <w:proofErr w:type="spellEnd"/>
+            <w:r>
+              <w:rPr>
+                <w:rFonts w:ascii="Calibri" w:hAnsi="Calibri" w:cs="Calibri"/>
+                <w:sz w:val="18"/>
+                <w:szCs w:val="18"/>
+              </w:rPr>
+              <w:t>]]</w:t>
+            </w:r>
           </w:p>
         </w:tc>
       </w:tr>
@@ -307,7 +439,7 @@
     <w:p/>
     <w:tbl>
       <w:tblPr>
-        <w:tblW w:w="13760" w:type="dxa"/>
+        <w:tblW w:w="4962" w:type="pct"/>
         <w:tblCellMar>
           <w:left w:w="70" w:type="dxa"/>
           <w:right w:w="70" w:type="dxa"/>
@@ -315,13 +447,13 @@
         <w:tblLook w:val="04A0" w:firstRow="1" w:lastRow="0" w:firstColumn="1" w:lastColumn="0" w:noHBand="0" w:noVBand="1"/>
       </w:tblPr>
       <w:tblGrid>
-        <w:gridCol w:w="2647"/>
-        <w:gridCol w:w="2388"/>
-        <w:gridCol w:w="1590"/>
-        <w:gridCol w:w="2628"/>
-        <w:gridCol w:w="1458"/>
-        <w:gridCol w:w="1325"/>
-        <w:gridCol w:w="1724"/>
+        <w:gridCol w:w="2359"/>
+        <w:gridCol w:w="2228"/>
+        <w:gridCol w:w="1306"/>
+        <w:gridCol w:w="2071"/>
+        <w:gridCol w:w="2038"/>
+        <w:gridCol w:w="1192"/>
+        <w:gridCol w:w="1701"/>
       </w:tblGrid>
       <w:tr>
         <w:trPr>
@@ -329,7 +461,7 @@
         </w:trPr>
         <w:tc>
           <w:tcPr>
-            <w:tcW w:w="2647" w:type="dxa"/>
+            <w:tcW w:w="915" w:type="pct"/>
             <w:tcBorders>
               <w:top w:val="single" w:sz="4" w:space="0" w:color="auto"/>
               <w:left w:val="single" w:sz="4" w:space="0" w:color="auto"/>
@@ -375,7 +507,7 @@
         </w:tc>
         <w:tc>
           <w:tcPr>
-            <w:tcW w:w="2388" w:type="dxa"/>
+            <w:tcW w:w="864" w:type="pct"/>
             <w:tcBorders>
               <w:top w:val="single" w:sz="4" w:space="0" w:color="auto"/>
               <w:left w:val="nil"/>
@@ -421,7 +553,7 @@
         </w:tc>
         <w:tc>
           <w:tcPr>
-            <w:tcW w:w="1590" w:type="dxa"/>
+            <w:tcW w:w="526" w:type="pct"/>
             <w:tcBorders>
               <w:top w:val="single" w:sz="4" w:space="0" w:color="auto"/>
               <w:left w:val="nil"/>
@@ -435,6 +567,7 @@
           <w:p>
             <w:pPr>
               <w:spacing w:after="0" w:line="240" w:lineRule="auto"/>
+              <w:jc w:val="center"/>
               <w:rPr>
                 <w:rFonts w:ascii="Calibri" w:eastAsia="Times New Roman" w:hAnsi="Calibri" w:cs="Calibri"/>
                 <w:b/>
@@ -465,7 +598,7 @@
         </w:tc>
         <w:tc>
           <w:tcPr>
-            <w:tcW w:w="2628" w:type="dxa"/>
+            <w:tcW w:w="859" w:type="pct"/>
             <w:tcBorders>
               <w:top w:val="single" w:sz="4" w:space="0" w:color="auto"/>
               <w:left w:val="nil"/>
@@ -510,7 +643,7 @@
         </w:tc>
         <w:tc>
           <w:tcPr>
-            <w:tcW w:w="1458" w:type="dxa"/>
+            <w:tcW w:w="814" w:type="pct"/>
             <w:tcBorders>
               <w:top w:val="single" w:sz="4" w:space="0" w:color="auto"/>
               <w:left w:val="nil"/>
@@ -555,7 +688,7 @@
         </w:tc>
         <w:tc>
           <w:tcPr>
-            <w:tcW w:w="1325" w:type="dxa"/>
+            <w:tcW w:w="489" w:type="pct"/>
             <w:tcBorders>
               <w:top w:val="single" w:sz="4" w:space="0" w:color="auto"/>
               <w:left w:val="nil"/>
@@ -600,7 +733,7 @@
         </w:tc>
         <w:tc>
           <w:tcPr>
-            <w:tcW w:w="1724" w:type="dxa"/>
+            <w:tcW w:w="533" w:type="pct"/>
             <w:vMerge w:val="restart"/>
             <w:tcBorders>
               <w:top w:val="single" w:sz="4" w:space="0" w:color="auto"/>
@@ -612,7 +745,21 @@
             <w:hideMark/>
           </w:tcPr>
           <w:p>
-            <w:r/>
+            <w:pPr>
+              <w:jc w:val="center"/>
+              <w:rPr>
+                <w:rFonts w:ascii="Calibri" w:hAnsi="Calibri" w:cs="Calibri"/>
+              </w:rPr>
+            </w:pPr>
+            <w:r>
+              <w:rPr>
+                <w:rFonts w:ascii="Calibri" w:hAnsi="Calibri" w:cs="Calibri"/>
+                <w:color w:val="FFFFFF" w:themeColor="background1"/>
+                <w:sz w:val="14"/>
+                <w:szCs w:val="14"/>
+              </w:rPr>
+              <w:t>OBSERVACION DE ENTREGA</w:t>
+            </w:r>
           </w:p>
         </w:tc>
       </w:tr>
@@ -622,7 +769,7 @@
         </w:trPr>
         <w:tc>
           <w:tcPr>
-            <w:tcW w:w="2647" w:type="dxa"/>
+            <w:tcW w:w="915" w:type="pct"/>
             <w:tcBorders>
               <w:top w:val="single" w:sz="4" w:space="0" w:color="auto"/>
               <w:left w:val="single" w:sz="4" w:space="0" w:color="auto"/>
@@ -634,116 +781,292 @@
             <w:hideMark/>
           </w:tcPr>
           <w:p>
-            <w:r/>
-          </w:p>
-        </w:tc>
-        <w:tc>
-          <w:tcPr>
-            <w:tcW w:w="2388" w:type="dxa"/>
-            <w:tcBorders>
-              <w:top w:val="nil"/>
-              <w:left w:val="nil"/>
-              <w:bottom w:val="single" w:sz="4" w:space="0" w:color="auto"/>
-              <w:right w:val="single" w:sz="4" w:space="0" w:color="auto"/>
-            </w:tcBorders>
-            <w:shd w:val="clear" w:color="auto" w:fill="E97132" w:themeFill="accent2"/>
-            <w:vAlign w:val="center"/>
-            <w:hideMark/>
-          </w:tcPr>
-          <w:p>
-            <w:r/>
-          </w:p>
-        </w:tc>
-        <w:tc>
-          <w:tcPr>
-            <w:tcW w:w="1590" w:type="dxa"/>
-            <w:tcBorders>
-              <w:top w:val="nil"/>
-              <w:left w:val="nil"/>
-              <w:bottom w:val="single" w:sz="4" w:space="0" w:color="auto"/>
-              <w:right w:val="single" w:sz="4" w:space="0" w:color="auto"/>
-            </w:tcBorders>
-            <w:shd w:val="clear" w:color="auto" w:fill="E97132" w:themeFill="accent2"/>
-            <w:vAlign w:val="center"/>
-            <w:hideMark/>
-          </w:tcPr>
-          <w:p>
-            <w:r/>
-          </w:p>
-        </w:tc>
-        <w:tc>
-          <w:tcPr>
-            <w:tcW w:w="2628" w:type="dxa"/>
-            <w:tcBorders>
-              <w:top w:val="nil"/>
-              <w:left w:val="nil"/>
-              <w:bottom w:val="single" w:sz="4" w:space="0" w:color="auto"/>
-              <w:right w:val="single" w:sz="4" w:space="0" w:color="auto"/>
-            </w:tcBorders>
-            <w:shd w:val="clear" w:color="auto" w:fill="E97132" w:themeFill="accent2"/>
-            <w:vAlign w:val="center"/>
-            <w:hideMark/>
-          </w:tcPr>
-          <w:p>
-            <w:r/>
-          </w:p>
-        </w:tc>
-        <w:tc>
-          <w:tcPr>
-            <w:tcW w:w="1458" w:type="dxa"/>
-            <w:tcBorders>
-              <w:top w:val="nil"/>
-              <w:left w:val="nil"/>
-              <w:bottom w:val="single" w:sz="4" w:space="0" w:color="auto"/>
-              <w:right w:val="single" w:sz="4" w:space="0" w:color="auto"/>
-            </w:tcBorders>
-            <w:shd w:val="clear" w:color="auto" w:fill="E97132" w:themeFill="accent2"/>
-            <w:vAlign w:val="center"/>
-            <w:hideMark/>
-          </w:tcPr>
-          <w:p>
-            <w:r/>
-          </w:p>
-        </w:tc>
-        <w:tc>
-          <w:tcPr>
-            <w:tcW w:w="1325" w:type="dxa"/>
-            <w:tcBorders>
-              <w:top w:val="nil"/>
-              <w:left w:val="nil"/>
-              <w:bottom w:val="single" w:sz="4" w:space="0" w:color="auto"/>
-              <w:right w:val="single" w:sz="4" w:space="0" w:color="auto"/>
-            </w:tcBorders>
-            <w:shd w:val="clear" w:color="auto" w:fill="E97132" w:themeFill="accent2"/>
-            <w:vAlign w:val="center"/>
-            <w:hideMark/>
-          </w:tcPr>
-          <w:p>
-            <w:r/>
-          </w:p>
-        </w:tc>
-        <w:tc>
-          <w:tcPr>
-            <w:tcW w:w="1724" w:type="dxa"/>
-            <w:vMerge/>
-            <w:tcBorders>
-              <w:left w:val="single" w:sz="4" w:space="0" w:color="auto"/>
-              <w:bottom w:val="single" w:sz="4" w:space="0" w:color="auto"/>
-              <w:right w:val="single" w:sz="4" w:space="0" w:color="auto"/>
-            </w:tcBorders>
-            <w:shd w:val="clear" w:color="auto" w:fill="E97132" w:themeFill="accent2"/>
-            <w:vAlign w:val="center"/>
-            <w:hideMark/>
-          </w:tcPr>
-          <w:p>
             <w:pPr>
               <w:spacing w:after="0" w:line="240" w:lineRule="auto"/>
+              <w:jc w:val="center"/>
+              <w:rPr>
+                <w:rFonts w:ascii="Calibri" w:hAnsi="Calibri" w:cs="Calibri"/>
+              </w:rPr>
+            </w:pPr>
+            <w:r>
               <w:rPr>
                 <w:rFonts w:ascii="Calibri" w:eastAsia="Times New Roman" w:hAnsi="Calibri" w:cs="Calibri"/>
                 <w:b/>
                 <w:bCs/>
                 <w:color w:val="F2F2F2" w:themeColor="background1" w:themeShade="F2"/>
                 <w:kern w:val="0"/>
+                <w:sz w:val="12"/>
+                <w:szCs w:val="12"/>
+                <w:lang w:eastAsia="es-CL"/>
+                <w14:ligatures w14:val="none"/>
+              </w:rPr>
+              <w:t>DESCRIPCIÓN EQUIPO / ACCESORIO / MODELO</w:t>
+            </w:r>
+          </w:p>
+        </w:tc>
+        <w:tc>
+          <w:tcPr>
+            <w:tcW w:w="864" w:type="pct"/>
+            <w:tcBorders>
+              <w:top w:val="nil"/>
+              <w:left w:val="nil"/>
+              <w:bottom w:val="single" w:sz="4" w:space="0" w:color="auto"/>
+              <w:right w:val="single" w:sz="4" w:space="0" w:color="auto"/>
+            </w:tcBorders>
+            <w:shd w:val="clear" w:color="auto" w:fill="E97132" w:themeFill="accent2"/>
+            <w:vAlign w:val="center"/>
+            <w:hideMark/>
+          </w:tcPr>
+          <w:p>
+            <w:pPr>
+              <w:spacing w:after="0" w:line="240" w:lineRule="auto"/>
+              <w:jc w:val="center"/>
+              <w:rPr>
+                <w:rFonts w:ascii="Calibri" w:eastAsia="Times New Roman" w:hAnsi="Calibri" w:cs="Calibri"/>
+                <w:b/>
+                <w:bCs/>
+                <w:color w:val="F2F2F2" w:themeColor="background1" w:themeShade="F2"/>
+                <w:kern w:val="0"/>
+                <w:sz w:val="12"/>
+                <w:szCs w:val="12"/>
+                <w:lang w:eastAsia="es-CL"/>
+                <w14:ligatures w14:val="none"/>
+              </w:rPr>
+            </w:pPr>
+            <w:proofErr w:type="spellStart"/>
+            <w:r>
+              <w:rPr>
+                <w:rFonts w:ascii="Calibri" w:eastAsia="Times New Roman" w:hAnsi="Calibri" w:cs="Calibri"/>
+                <w:b/>
+                <w:bCs/>
+                <w:color w:val="F2F2F2" w:themeColor="background1" w:themeShade="F2"/>
+                <w:kern w:val="0"/>
+                <w:sz w:val="12"/>
+                <w:szCs w:val="12"/>
+                <w:lang w:eastAsia="es-CL"/>
+                <w14:ligatures w14:val="none"/>
+              </w:rPr>
+              <w:t>N°</w:t>
+            </w:r>
+            <w:proofErr w:type="spellEnd"/>
+            <w:r>
+              <w:rPr>
+                <w:rFonts w:ascii="Calibri" w:eastAsia="Times New Roman" w:hAnsi="Calibri" w:cs="Calibri"/>
+                <w:b/>
+                <w:bCs/>
+                <w:color w:val="F2F2F2" w:themeColor="background1" w:themeShade="F2"/>
+                <w:kern w:val="0"/>
+                <w:sz w:val="12"/>
+                <w:szCs w:val="12"/>
+                <w:lang w:eastAsia="es-CL"/>
+                <w14:ligatures w14:val="none"/>
+              </w:rPr>
+              <w:t xml:space="preserve"> TELEFONICO</w:t>
+            </w:r>
+          </w:p>
+        </w:tc>
+        <w:tc>
+          <w:tcPr>
+            <w:tcW w:w="526" w:type="pct"/>
+            <w:tcBorders>
+              <w:top w:val="nil"/>
+              <w:left w:val="nil"/>
+              <w:bottom w:val="single" w:sz="4" w:space="0" w:color="auto"/>
+              <w:right w:val="single" w:sz="4" w:space="0" w:color="auto"/>
+            </w:tcBorders>
+            <w:shd w:val="clear" w:color="auto" w:fill="E97132" w:themeFill="accent2"/>
+            <w:vAlign w:val="center"/>
+            <w:hideMark/>
+          </w:tcPr>
+          <w:p>
+            <w:pPr>
+              <w:spacing w:after="0" w:line="240" w:lineRule="auto"/>
+              <w:jc w:val="center"/>
+              <w:rPr>
+                <w:rFonts w:ascii="Calibri" w:eastAsia="Times New Roman" w:hAnsi="Calibri" w:cs="Calibri"/>
+                <w:b/>
+                <w:bCs/>
+                <w:color w:val="F2F2F2" w:themeColor="background1" w:themeShade="F2"/>
+                <w:kern w:val="0"/>
+                <w:sz w:val="12"/>
+                <w:szCs w:val="12"/>
+                <w:lang w:eastAsia="es-CL"/>
+                <w14:ligatures w14:val="none"/>
+              </w:rPr>
+            </w:pPr>
+            <w:r>
+              <w:rPr>
+                <w:rFonts w:ascii="Calibri" w:eastAsia="Times New Roman" w:hAnsi="Calibri" w:cs="Calibri"/>
+                <w:b/>
+                <w:bCs/>
+                <w:color w:val="F2F2F2" w:themeColor="background1" w:themeShade="F2"/>
+                <w:kern w:val="0"/>
+                <w:sz w:val="12"/>
+                <w:szCs w:val="12"/>
+                <w:lang w:eastAsia="es-CL"/>
+                <w14:ligatures w14:val="none"/>
+              </w:rPr>
+              <w:t>NUEVO / USADO</w:t>
+            </w:r>
+          </w:p>
+        </w:tc>
+        <w:tc>
+          <w:tcPr>
+            <w:tcW w:w="859" w:type="pct"/>
+            <w:tcBorders>
+              <w:top w:val="nil"/>
+              <w:left w:val="nil"/>
+              <w:bottom w:val="single" w:sz="4" w:space="0" w:color="auto"/>
+              <w:right w:val="single" w:sz="4" w:space="0" w:color="auto"/>
+            </w:tcBorders>
+            <w:shd w:val="clear" w:color="auto" w:fill="E97132" w:themeFill="accent2"/>
+            <w:vAlign w:val="center"/>
+            <w:hideMark/>
+          </w:tcPr>
+          <w:p>
+            <w:pPr>
+              <w:spacing w:after="0" w:line="240" w:lineRule="auto"/>
+              <w:jc w:val="center"/>
+              <w:rPr>
+                <w:rFonts w:ascii="Calibri" w:eastAsia="Times New Roman" w:hAnsi="Calibri" w:cs="Calibri"/>
+                <w:b/>
+                <w:bCs/>
+                <w:color w:val="F2F2F2" w:themeColor="background1" w:themeShade="F2"/>
+                <w:kern w:val="0"/>
+                <w:sz w:val="12"/>
+                <w:szCs w:val="12"/>
+                <w:lang w:eastAsia="es-CL"/>
+                <w14:ligatures w14:val="none"/>
+              </w:rPr>
+            </w:pPr>
+            <w:r>
+              <w:rPr>
+                <w:rFonts w:ascii="Calibri" w:eastAsia="Times New Roman" w:hAnsi="Calibri" w:cs="Calibri"/>
+                <w:b/>
+                <w:bCs/>
+                <w:color w:val="F2F2F2" w:themeColor="background1" w:themeShade="F2"/>
+                <w:kern w:val="0"/>
+                <w:sz w:val="12"/>
+                <w:szCs w:val="12"/>
+                <w:lang w:eastAsia="es-CL"/>
+                <w14:ligatures w14:val="none"/>
+              </w:rPr>
+              <w:t xml:space="preserve">CODIGO </w:t>
+            </w:r>
+            <w:proofErr w:type="spellStart"/>
+            <w:r>
+              <w:rPr>
+                <w:rFonts w:ascii="Calibri" w:eastAsia="Times New Roman" w:hAnsi="Calibri" w:cs="Calibri"/>
+                <w:b/>
+                <w:bCs/>
+                <w:color w:val="F2F2F2" w:themeColor="background1" w:themeShade="F2"/>
+                <w:kern w:val="0"/>
+                <w:sz w:val="12"/>
+                <w:szCs w:val="12"/>
+                <w:lang w:eastAsia="es-CL"/>
+                <w14:ligatures w14:val="none"/>
+              </w:rPr>
+              <w:t>N°</w:t>
+            </w:r>
+            <w:proofErr w:type="spellEnd"/>
+            <w:r>
+              <w:rPr>
+                <w:rFonts w:ascii="Calibri" w:eastAsia="Times New Roman" w:hAnsi="Calibri" w:cs="Calibri"/>
+                <w:b/>
+                <w:bCs/>
+                <w:color w:val="F2F2F2" w:themeColor="background1" w:themeShade="F2"/>
+                <w:kern w:val="0"/>
+                <w:sz w:val="12"/>
+                <w:szCs w:val="12"/>
+                <w:lang w:eastAsia="es-CL"/>
+                <w14:ligatures w14:val="none"/>
+              </w:rPr>
+              <w:t xml:space="preserve"> DE SERIE</w:t>
+            </w:r>
+          </w:p>
+        </w:tc>
+        <w:tc>
+          <w:tcPr>
+            <w:tcW w:w="814" w:type="pct"/>
+            <w:tcBorders>
+              <w:top w:val="nil"/>
+              <w:left w:val="nil"/>
+              <w:bottom w:val="single" w:sz="4" w:space="0" w:color="auto"/>
+              <w:right w:val="single" w:sz="4" w:space="0" w:color="auto"/>
+            </w:tcBorders>
+            <w:shd w:val="clear" w:color="auto" w:fill="E97132" w:themeFill="accent2"/>
+            <w:vAlign w:val="center"/>
+            <w:hideMark/>
+          </w:tcPr>
+          <w:p>
+            <w:pPr>
+              <w:spacing w:after="0" w:line="240" w:lineRule="auto"/>
+              <w:jc w:val="center"/>
+              <w:rPr>
+                <w:rFonts w:ascii="Calibri" w:eastAsia="Times New Roman" w:hAnsi="Calibri" w:cs="Calibri"/>
+                <w:b/>
+                <w:bCs/>
+                <w:color w:val="F2F2F2" w:themeColor="background1" w:themeShade="F2"/>
+                <w:kern w:val="0"/>
+                <w:sz w:val="12"/>
+                <w:szCs w:val="12"/>
+                <w:lang w:eastAsia="es-CL"/>
+                <w14:ligatures w14:val="none"/>
+              </w:rPr>
+            </w:pPr>
+            <w:r>
+              <w:rPr>
+                <w:rFonts w:ascii="Calibri" w:eastAsia="Times New Roman" w:hAnsi="Calibri" w:cs="Calibri"/>
+                <w:b/>
+                <w:bCs/>
+                <w:color w:val="F2F2F2" w:themeColor="background1" w:themeShade="F2"/>
+                <w:kern w:val="0"/>
+                <w:sz w:val="12"/>
+                <w:szCs w:val="12"/>
+                <w:lang w:eastAsia="es-CL"/>
+                <w14:ligatures w14:val="none"/>
+              </w:rPr>
+              <w:t>FECHA</w:t>
+            </w:r>
+          </w:p>
+        </w:tc>
+        <w:tc>
+          <w:tcPr>
+            <w:tcW w:w="489" w:type="pct"/>
+            <w:tcBorders>
+              <w:top w:val="nil"/>
+              <w:left w:val="nil"/>
+              <w:bottom w:val="single" w:sz="4" w:space="0" w:color="auto"/>
+              <w:right w:val="single" w:sz="4" w:space="0" w:color="auto"/>
+            </w:tcBorders>
+            <w:shd w:val="clear" w:color="auto" w:fill="E97132" w:themeFill="accent2"/>
+            <w:vAlign w:val="center"/>
+            <w:hideMark/>
+          </w:tcPr>
+          <w:p/>
+        </w:tc>
+        <w:tc>
+          <w:tcPr>
+            <w:tcW w:w="533" w:type="pct"/>
+            <w:vMerge/>
+            <w:tcBorders>
+              <w:left w:val="single" w:sz="4" w:space="0" w:color="auto"/>
+              <w:bottom w:val="single" w:sz="4" w:space="0" w:color="auto"/>
+              <w:right w:val="single" w:sz="4" w:space="0" w:color="auto"/>
+            </w:tcBorders>
+            <w:shd w:val="clear" w:color="auto" w:fill="E97132" w:themeFill="accent2"/>
+            <w:vAlign w:val="center"/>
+            <w:hideMark/>
+          </w:tcPr>
+          <w:p>
+            <w:pPr>
+              <w:spacing w:after="0" w:line="240" w:lineRule="auto"/>
+              <w:rPr>
+                <w:rFonts w:ascii="Calibri" w:eastAsia="Times New Roman" w:hAnsi="Calibri" w:cs="Calibri"/>
+                <w:b/>
+                <w:bCs/>
+                <w:color w:val="F2F2F2" w:themeColor="background1" w:themeShade="F2"/>
+                <w:kern w:val="0"/>
                 <w:sz w:val="16"/>
                 <w:szCs w:val="16"/>
                 <w:lang w:eastAsia="es-CL"/>
@@ -759,7 +1082,7 @@
         </w:trPr>
         <w:tc>
           <w:tcPr>
-            <w:tcW w:w="2647" w:type="dxa"/>
+            <w:tcW w:w="915" w:type="pct"/>
             <w:tcBorders>
               <w:top w:val="single" w:sz="4" w:space="0" w:color="auto"/>
               <w:left w:val="single" w:sz="4" w:space="0" w:color="auto"/>
@@ -769,14 +1092,28 @@
             <w:vAlign w:val="center"/>
           </w:tcPr>
           <w:p>
+            <w:pPr>
+              <w:spacing w:after="0"/>
+              <w:jc w:val="center"/>
+              <w:rPr>
+                <w:rFonts w:ascii="Calibri" w:hAnsi="Calibri" w:cs="Calibri"/>
+                <w:sz w:val="16"/>
+                <w:szCs w:val="16"/>
+              </w:rPr>
+            </w:pPr>
             <w:r>
+              <w:rPr>
+                <w:rFonts w:ascii="Calibri" w:hAnsi="Calibri" w:cs="Calibri"/>
+                <w:sz w:val="16"/>
+                <w:szCs w:val="16"/>
+              </w:rPr>
               <w:t>[[#equipos]][[equipo]]</w:t>
             </w:r>
           </w:p>
         </w:tc>
         <w:tc>
           <w:tcPr>
-            <w:tcW w:w="2388" w:type="dxa"/>
+            <w:tcW w:w="864" w:type="pct"/>
             <w:tcBorders>
               <w:top w:val="nil"/>
               <w:left w:val="nil"/>
@@ -787,14 +1124,28 @@
             <w:vAlign w:val="center"/>
           </w:tcPr>
           <w:p>
+            <w:pPr>
+              <w:spacing w:after="0"/>
+              <w:jc w:val="center"/>
+              <w:rPr>
+                <w:rFonts w:ascii="Calibri" w:hAnsi="Calibri" w:cs="Calibri"/>
+                <w:sz w:val="16"/>
+                <w:szCs w:val="16"/>
+              </w:rPr>
+            </w:pPr>
             <w:r>
+              <w:rPr>
+                <w:rFonts w:ascii="Calibri" w:hAnsi="Calibri" w:cs="Calibri"/>
+                <w:sz w:val="16"/>
+                <w:szCs w:val="16"/>
+              </w:rPr>
               <w:t>[[telefono]]</w:t>
             </w:r>
           </w:p>
         </w:tc>
         <w:tc>
           <w:tcPr>
-            <w:tcW w:w="1590" w:type="dxa"/>
+            <w:tcW w:w="526" w:type="pct"/>
             <w:tcBorders>
               <w:top w:val="nil"/>
               <w:left w:val="single" w:sz="4" w:space="0" w:color="auto"/>
@@ -804,14 +1155,28 @@
             <w:vAlign w:val="center"/>
           </w:tcPr>
           <w:p>
+            <w:pPr>
+              <w:spacing w:after="0"/>
+              <w:jc w:val="center"/>
+              <w:rPr>
+                <w:rFonts w:ascii="Calibri" w:hAnsi="Calibri" w:cs="Calibri"/>
+                <w:sz w:val="16"/>
+                <w:szCs w:val="16"/>
+              </w:rPr>
+            </w:pPr>
             <w:r>
+              <w:rPr>
+                <w:rFonts w:ascii="Calibri" w:hAnsi="Calibri" w:cs="Calibri"/>
+                <w:sz w:val="16"/>
+                <w:szCs w:val="16"/>
+              </w:rPr>
               <w:t>[[estado_equipo]]</w:t>
             </w:r>
           </w:p>
         </w:tc>
         <w:tc>
           <w:tcPr>
-            <w:tcW w:w="2628" w:type="dxa"/>
+            <w:tcW w:w="859" w:type="pct"/>
             <w:tcBorders>
               <w:top w:val="nil"/>
               <w:left w:val="nil"/>
@@ -821,14 +1186,28 @@
             <w:vAlign w:val="center"/>
           </w:tcPr>
           <w:p>
+            <w:pPr>
+              <w:spacing w:after="0"/>
+              <w:jc w:val="center"/>
+              <w:rPr>
+                <w:rFonts w:ascii="Calibri" w:hAnsi="Calibri" w:cs="Calibri"/>
+                <w:sz w:val="16"/>
+                <w:szCs w:val="16"/>
+              </w:rPr>
+            </w:pPr>
             <w:r>
+              <w:rPr>
+                <w:rFonts w:ascii="Calibri" w:hAnsi="Calibri" w:cs="Calibri"/>
+                <w:sz w:val="16"/>
+                <w:szCs w:val="16"/>
+              </w:rPr>
               <w:t>[[serie]]</w:t>
             </w:r>
           </w:p>
         </w:tc>
         <w:tc>
           <w:tcPr>
-            <w:tcW w:w="1458" w:type="dxa"/>
+            <w:tcW w:w="814" w:type="pct"/>
             <w:tcBorders>
               <w:top w:val="nil"/>
               <w:left w:val="nil"/>
@@ -838,14 +1217,28 @@
             <w:vAlign w:val="center"/>
           </w:tcPr>
           <w:p>
+            <w:pPr>
+              <w:spacing w:after="0"/>
+              <w:jc w:val="center"/>
+              <w:rPr>
+                <w:rFonts w:ascii="Calibri" w:hAnsi="Calibri" w:cs="Calibri"/>
+                <w:sz w:val="16"/>
+                <w:szCs w:val="16"/>
+              </w:rPr>
+            </w:pPr>
             <w:r>
+              <w:rPr>
+                <w:rFonts w:ascii="Calibri" w:hAnsi="Calibri" w:cs="Calibri"/>
+                <w:sz w:val="16"/>
+                <w:szCs w:val="16"/>
+              </w:rPr>
               <w:t>[[fecha_entrega]][[/equipos]]</w:t>
             </w:r>
           </w:p>
         </w:tc>
         <w:tc>
           <w:tcPr>
-            <w:tcW w:w="1325" w:type="dxa"/>
+            <w:tcW w:w="489" w:type="pct"/>
             <w:tcBorders>
               <w:top w:val="nil"/>
               <w:left w:val="nil"/>
@@ -856,12 +1249,20 @@
             <w:vAlign w:val="center"/>
           </w:tcPr>
           <w:p>
-            <w:r/>
-          </w:p>
-        </w:tc>
-        <w:tc>
-          <w:tcPr>
-            <w:tcW w:w="1724" w:type="dxa"/>
+            <w:pPr>
+              <w:spacing w:after="0"/>
+              <w:jc w:val="center"/>
+              <w:rPr>
+                <w:rFonts w:ascii="Calibri" w:hAnsi="Calibri" w:cs="Calibri"/>
+                <w:sz w:val="16"/>
+                <w:szCs w:val="16"/>
+              </w:rPr>
+            </w:pPr>
+          </w:p>
+        </w:tc>
+        <w:tc>
+          <w:tcPr>
+            <w:tcW w:w="533" w:type="pct"/>
             <w:tcBorders>
               <w:top w:val="nil"/>
               <w:left w:val="nil"/>
@@ -873,7 +1274,41 @@
             <w:hideMark/>
           </w:tcPr>
           <w:p>
-            <w:r/>
+            <w:pPr>
+              <w:spacing w:after="0"/>
+              <w:jc w:val="center"/>
+              <w:rPr>
+                <w:rFonts w:ascii="Calibri" w:hAnsi="Calibri" w:cs="Calibri"/>
+                <w:sz w:val="16"/>
+                <w:szCs w:val="16"/>
+              </w:rPr>
+            </w:pPr>
+            <w:r>
+              <w:rPr>
+                <w:rFonts w:ascii="Calibri" w:hAnsi="Calibri" w:cs="Calibri"/>
+                <w:sz w:val="16"/>
+                <w:szCs w:val="16"/>
+              </w:rPr>
+              <w:t>[[</w:t>
+            </w:r>
+            <w:proofErr w:type="spellStart"/>
+            <w:r>
+              <w:rPr>
+                <w:rFonts w:ascii="Calibri" w:hAnsi="Calibri" w:cs="Calibri"/>
+                <w:sz w:val="16"/>
+                <w:szCs w:val="16"/>
+              </w:rPr>
+              <w:t>observacion_entrega</w:t>
+            </w:r>
+            <w:proofErr w:type="spellEnd"/>
+            <w:r>
+              <w:rPr>
+                <w:rFonts w:ascii="Calibri" w:hAnsi="Calibri" w:cs="Calibri"/>
+                <w:sz w:val="16"/>
+                <w:szCs w:val="16"/>
+              </w:rPr>
+              <w:t>]]</w:t>
+            </w:r>
           </w:p>
         </w:tc>
       </w:tr>
@@ -883,7 +1318,7 @@
         </w:trPr>
         <w:tc>
           <w:tcPr>
-            <w:tcW w:w="2647" w:type="dxa"/>
+            <w:tcW w:w="915" w:type="pct"/>
             <w:tcBorders>
               <w:top w:val="single" w:sz="4" w:space="0" w:color="auto"/>
               <w:left w:val="single" w:sz="4" w:space="0" w:color="auto"/>
@@ -893,12 +1328,19 @@
             <w:vAlign w:val="center"/>
           </w:tcPr>
           <w:p>
-            <w:r/>
-          </w:p>
-        </w:tc>
-        <w:tc>
-          <w:tcPr>
-            <w:tcW w:w="2388" w:type="dxa"/>
+            <w:pPr>
+              <w:spacing w:after="0"/>
+              <w:jc w:val="center"/>
+              <w:rPr>
+                <w:sz w:val="16"/>
+                <w:szCs w:val="16"/>
+              </w:rPr>
+            </w:pPr>
+          </w:p>
+        </w:tc>
+        <w:tc>
+          <w:tcPr>
+            <w:tcW w:w="864" w:type="pct"/>
             <w:tcBorders>
               <w:top w:val="single" w:sz="4" w:space="0" w:color="auto"/>
               <w:left w:val="nil"/>
@@ -908,12 +1350,19 @@
             <w:vAlign w:val="center"/>
           </w:tcPr>
           <w:p>
-            <w:r/>
-          </w:p>
-        </w:tc>
-        <w:tc>
-          <w:tcPr>
-            <w:tcW w:w="1590" w:type="dxa"/>
+            <w:pPr>
+              <w:spacing w:after="0"/>
+              <w:jc w:val="center"/>
+              <w:rPr>
+                <w:sz w:val="16"/>
+                <w:szCs w:val="16"/>
+              </w:rPr>
+            </w:pPr>
+          </w:p>
+        </w:tc>
+        <w:tc>
+          <w:tcPr>
+            <w:tcW w:w="526" w:type="pct"/>
             <w:tcBorders>
               <w:top w:val="nil"/>
               <w:left w:val="nil"/>
@@ -923,12 +1372,19 @@
             <w:vAlign w:val="center"/>
           </w:tcPr>
           <w:p>
-            <w:r/>
-          </w:p>
-        </w:tc>
-        <w:tc>
-          <w:tcPr>
-            <w:tcW w:w="2628" w:type="dxa"/>
+            <w:pPr>
+              <w:spacing w:after="0"/>
+              <w:jc w:val="center"/>
+              <w:rPr>
+                <w:sz w:val="16"/>
+                <w:szCs w:val="16"/>
+              </w:rPr>
+            </w:pPr>
+          </w:p>
+        </w:tc>
+        <w:tc>
+          <w:tcPr>
+            <w:tcW w:w="859" w:type="pct"/>
             <w:tcBorders>
               <w:top w:val="nil"/>
               <w:left w:val="nil"/>
@@ -938,12 +1394,19 @@
             <w:vAlign w:val="center"/>
           </w:tcPr>
           <w:p>
-            <w:r/>
-          </w:p>
-        </w:tc>
-        <w:tc>
-          <w:tcPr>
-            <w:tcW w:w="1458" w:type="dxa"/>
+            <w:pPr>
+              <w:spacing w:after="0"/>
+              <w:jc w:val="center"/>
+              <w:rPr>
+                <w:sz w:val="16"/>
+                <w:szCs w:val="16"/>
+              </w:rPr>
+            </w:pPr>
+          </w:p>
+        </w:tc>
+        <w:tc>
+          <w:tcPr>
+            <w:tcW w:w="814" w:type="pct"/>
             <w:tcBorders>
               <w:top w:val="nil"/>
               <w:left w:val="nil"/>
@@ -953,12 +1416,19 @@
             <w:vAlign w:val="center"/>
           </w:tcPr>
           <w:p>
-            <w:r/>
-          </w:p>
-        </w:tc>
-        <w:tc>
-          <w:tcPr>
-            <w:tcW w:w="1325" w:type="dxa"/>
+            <w:pPr>
+              <w:spacing w:after="0"/>
+              <w:jc w:val="center"/>
+              <w:rPr>
+                <w:sz w:val="16"/>
+                <w:szCs w:val="16"/>
+              </w:rPr>
+            </w:pPr>
+          </w:p>
+        </w:tc>
+        <w:tc>
+          <w:tcPr>
+            <w:tcW w:w="489" w:type="pct"/>
             <w:tcBorders>
               <w:top w:val="nil"/>
               <w:left w:val="nil"/>
@@ -969,12 +1439,19 @@
             <w:vAlign w:val="center"/>
           </w:tcPr>
           <w:p>
-            <w:r/>
-          </w:p>
-        </w:tc>
-        <w:tc>
-          <w:tcPr>
-            <w:tcW w:w="1724" w:type="dxa"/>
+            <w:pPr>
+              <w:spacing w:after="0"/>
+              <w:jc w:val="center"/>
+              <w:rPr>
+                <w:sz w:val="16"/>
+                <w:szCs w:val="16"/>
+              </w:rPr>
+            </w:pPr>
+          </w:p>
+        </w:tc>
+        <w:tc>
+          <w:tcPr>
+            <w:tcW w:w="533" w:type="pct"/>
             <w:tcBorders>
               <w:top w:val="nil"/>
               <w:left w:val="nil"/>
@@ -986,7 +1463,10 @@
             <w:hideMark/>
           </w:tcPr>
           <w:p>
-            <w:r/>
+            <w:pPr>
+              <w:spacing w:after="0"/>
+              <w:jc w:val="center"/>
+            </w:pPr>
           </w:p>
         </w:tc>
       </w:tr>
@@ -996,7 +1476,7 @@
         </w:trPr>
         <w:tc>
           <w:tcPr>
-            <w:tcW w:w="2647" w:type="dxa"/>
+            <w:tcW w:w="915" w:type="pct"/>
             <w:tcBorders>
               <w:top w:val="single" w:sz="4" w:space="0" w:color="auto"/>
               <w:left w:val="single" w:sz="4" w:space="0" w:color="auto"/>
@@ -1008,12 +1488,19 @@
             <w:hideMark/>
           </w:tcPr>
           <w:p>
-            <w:r/>
-          </w:p>
-        </w:tc>
-        <w:tc>
-          <w:tcPr>
-            <w:tcW w:w="2388" w:type="dxa"/>
+            <w:pPr>
+              <w:spacing w:after="0"/>
+              <w:jc w:val="center"/>
+              <w:rPr>
+                <w:sz w:val="16"/>
+                <w:szCs w:val="16"/>
+              </w:rPr>
+            </w:pPr>
+          </w:p>
+        </w:tc>
+        <w:tc>
+          <w:tcPr>
+            <w:tcW w:w="864" w:type="pct"/>
             <w:tcBorders>
               <w:top w:val="nil"/>
               <w:left w:val="nil"/>
@@ -1025,12 +1512,19 @@
             <w:hideMark/>
           </w:tcPr>
           <w:p>
-            <w:r/>
-          </w:p>
-        </w:tc>
-        <w:tc>
-          <w:tcPr>
-            <w:tcW w:w="1590" w:type="dxa"/>
+            <w:pPr>
+              <w:spacing w:after="0"/>
+              <w:jc w:val="center"/>
+              <w:rPr>
+                <w:sz w:val="16"/>
+                <w:szCs w:val="16"/>
+              </w:rPr>
+            </w:pPr>
+          </w:p>
+        </w:tc>
+        <w:tc>
+          <w:tcPr>
+            <w:tcW w:w="526" w:type="pct"/>
             <w:tcBorders>
               <w:top w:val="nil"/>
               <w:left w:val="nil"/>
@@ -1042,12 +1536,19 @@
             <w:hideMark/>
           </w:tcPr>
           <w:p>
-            <w:r/>
-          </w:p>
-        </w:tc>
-        <w:tc>
-          <w:tcPr>
-            <w:tcW w:w="2628" w:type="dxa"/>
+            <w:pPr>
+              <w:spacing w:after="0"/>
+              <w:jc w:val="center"/>
+              <w:rPr>
+                <w:sz w:val="16"/>
+                <w:szCs w:val="16"/>
+              </w:rPr>
+            </w:pPr>
+          </w:p>
+        </w:tc>
+        <w:tc>
+          <w:tcPr>
+            <w:tcW w:w="859" w:type="pct"/>
             <w:tcBorders>
               <w:top w:val="nil"/>
               <w:left w:val="nil"/>
@@ -1059,12 +1560,19 @@
             <w:hideMark/>
           </w:tcPr>
           <w:p>
-            <w:r/>
-          </w:p>
-        </w:tc>
-        <w:tc>
-          <w:tcPr>
-            <w:tcW w:w="1458" w:type="dxa"/>
+            <w:pPr>
+              <w:spacing w:after="0"/>
+              <w:jc w:val="center"/>
+              <w:rPr>
+                <w:sz w:val="16"/>
+                <w:szCs w:val="16"/>
+              </w:rPr>
+            </w:pPr>
+          </w:p>
+        </w:tc>
+        <w:tc>
+          <w:tcPr>
+            <w:tcW w:w="814" w:type="pct"/>
             <w:tcBorders>
               <w:top w:val="nil"/>
               <w:left w:val="nil"/>
@@ -1076,12 +1584,19 @@
             <w:hideMark/>
           </w:tcPr>
           <w:p>
-            <w:r/>
-          </w:p>
-        </w:tc>
-        <w:tc>
-          <w:tcPr>
-            <w:tcW w:w="1325" w:type="dxa"/>
+            <w:pPr>
+              <w:spacing w:after="0"/>
+              <w:jc w:val="center"/>
+              <w:rPr>
+                <w:sz w:val="16"/>
+                <w:szCs w:val="16"/>
+              </w:rPr>
+            </w:pPr>
+          </w:p>
+        </w:tc>
+        <w:tc>
+          <w:tcPr>
+            <w:tcW w:w="489" w:type="pct"/>
             <w:tcBorders>
               <w:top w:val="nil"/>
               <w:left w:val="nil"/>
@@ -1093,12 +1608,19 @@
             <w:hideMark/>
           </w:tcPr>
           <w:p>
-            <w:r/>
-          </w:p>
-        </w:tc>
-        <w:tc>
-          <w:tcPr>
-            <w:tcW w:w="1724" w:type="dxa"/>
+            <w:pPr>
+              <w:spacing w:after="0"/>
+              <w:jc w:val="center"/>
+              <w:rPr>
+                <w:sz w:val="16"/>
+                <w:szCs w:val="16"/>
+              </w:rPr>
+            </w:pPr>
+          </w:p>
+        </w:tc>
+        <w:tc>
+          <w:tcPr>
+            <w:tcW w:w="533" w:type="pct"/>
             <w:tcBorders>
               <w:top w:val="nil"/>
               <w:left w:val="nil"/>
@@ -1110,7 +1632,10 @@
             <w:hideMark/>
           </w:tcPr>
           <w:p>
-            <w:r/>
+            <w:pPr>
+              <w:spacing w:after="0"/>
+              <w:jc w:val="center"/>
+            </w:pPr>
           </w:p>
         </w:tc>
       </w:tr>
@@ -1120,7 +1645,7 @@
         </w:trPr>
         <w:tc>
           <w:tcPr>
-            <w:tcW w:w="2647" w:type="dxa"/>
+            <w:tcW w:w="915" w:type="pct"/>
             <w:tcBorders>
               <w:top w:val="single" w:sz="4" w:space="0" w:color="auto"/>
               <w:left w:val="single" w:sz="4" w:space="0" w:color="auto"/>
@@ -1131,12 +1656,19 @@
             <w:hideMark/>
           </w:tcPr>
           <w:p>
-            <w:r/>
-          </w:p>
-        </w:tc>
-        <w:tc>
-          <w:tcPr>
-            <w:tcW w:w="2388" w:type="dxa"/>
+            <w:pPr>
+              <w:spacing w:after="0"/>
+              <w:jc w:val="center"/>
+              <w:rPr>
+                <w:sz w:val="16"/>
+                <w:szCs w:val="16"/>
+              </w:rPr>
+            </w:pPr>
+          </w:p>
+        </w:tc>
+        <w:tc>
+          <w:tcPr>
+            <w:tcW w:w="864" w:type="pct"/>
             <w:tcBorders>
               <w:top w:val="nil"/>
               <w:left w:val="nil"/>
@@ -1147,12 +1679,19 @@
             <w:hideMark/>
           </w:tcPr>
           <w:p>
-            <w:r/>
-          </w:p>
-        </w:tc>
-        <w:tc>
-          <w:tcPr>
-            <w:tcW w:w="1590" w:type="dxa"/>
+            <w:pPr>
+              <w:spacing w:after="0"/>
+              <w:jc w:val="center"/>
+              <w:rPr>
+                <w:sz w:val="16"/>
+                <w:szCs w:val="16"/>
+              </w:rPr>
+            </w:pPr>
+          </w:p>
+        </w:tc>
+        <w:tc>
+          <w:tcPr>
+            <w:tcW w:w="526" w:type="pct"/>
             <w:tcBorders>
               <w:top w:val="nil"/>
               <w:left w:val="nil"/>
@@ -1164,12 +1703,19 @@
             <w:hideMark/>
           </w:tcPr>
           <w:p>
-            <w:r/>
-          </w:p>
-        </w:tc>
-        <w:tc>
-          <w:tcPr>
-            <w:tcW w:w="2628" w:type="dxa"/>
+            <w:pPr>
+              <w:spacing w:after="0"/>
+              <w:jc w:val="center"/>
+              <w:rPr>
+                <w:sz w:val="16"/>
+                <w:szCs w:val="16"/>
+              </w:rPr>
+            </w:pPr>
+          </w:p>
+        </w:tc>
+        <w:tc>
+          <w:tcPr>
+            <w:tcW w:w="859" w:type="pct"/>
             <w:tcBorders>
               <w:top w:val="nil"/>
               <w:left w:val="nil"/>
@@ -1181,12 +1727,19 @@
             <w:hideMark/>
           </w:tcPr>
           <w:p>
-            <w:r/>
-          </w:p>
-        </w:tc>
-        <w:tc>
-          <w:tcPr>
-            <w:tcW w:w="1458" w:type="dxa"/>
+            <w:pPr>
+              <w:spacing w:after="0"/>
+              <w:jc w:val="center"/>
+              <w:rPr>
+                <w:sz w:val="16"/>
+                <w:szCs w:val="16"/>
+              </w:rPr>
+            </w:pPr>
+          </w:p>
+        </w:tc>
+        <w:tc>
+          <w:tcPr>
+            <w:tcW w:w="814" w:type="pct"/>
             <w:tcBorders>
               <w:top w:val="nil"/>
               <w:left w:val="nil"/>
@@ -1198,12 +1751,19 @@
             <w:hideMark/>
           </w:tcPr>
           <w:p>
-            <w:r/>
-          </w:p>
-        </w:tc>
-        <w:tc>
-          <w:tcPr>
-            <w:tcW w:w="1325" w:type="dxa"/>
+            <w:pPr>
+              <w:spacing w:after="0"/>
+              <w:jc w:val="center"/>
+              <w:rPr>
+                <w:sz w:val="16"/>
+                <w:szCs w:val="16"/>
+              </w:rPr>
+            </w:pPr>
+          </w:p>
+        </w:tc>
+        <w:tc>
+          <w:tcPr>
+            <w:tcW w:w="489" w:type="pct"/>
             <w:tcBorders>
               <w:top w:val="nil"/>
               <w:left w:val="nil"/>
@@ -1215,12 +1775,19 @@
             <w:hideMark/>
           </w:tcPr>
           <w:p>
-            <w:r/>
-          </w:p>
-        </w:tc>
-        <w:tc>
-          <w:tcPr>
-            <w:tcW w:w="1724" w:type="dxa"/>
+            <w:pPr>
+              <w:spacing w:after="0"/>
+              <w:jc w:val="center"/>
+              <w:rPr>
+                <w:sz w:val="16"/>
+                <w:szCs w:val="16"/>
+              </w:rPr>
+            </w:pPr>
+          </w:p>
+        </w:tc>
+        <w:tc>
+          <w:tcPr>
+            <w:tcW w:w="533" w:type="pct"/>
             <w:tcBorders>
               <w:top w:val="nil"/>
               <w:left w:val="nil"/>
@@ -1232,7 +1799,10 @@
             <w:hideMark/>
           </w:tcPr>
           <w:p>
-            <w:r/>
+            <w:pPr>
+              <w:spacing w:after="0"/>
+              <w:jc w:val="center"/>
+            </w:pPr>
           </w:p>
         </w:tc>
       </w:tr>
@@ -1242,7 +1812,7 @@
         </w:trPr>
         <w:tc>
           <w:tcPr>
-            <w:tcW w:w="2647" w:type="dxa"/>
+            <w:tcW w:w="915" w:type="pct"/>
             <w:tcBorders>
               <w:top w:val="single" w:sz="4" w:space="0" w:color="auto"/>
               <w:left w:val="single" w:sz="4" w:space="0" w:color="auto"/>
@@ -1253,12 +1823,19 @@
             <w:hideMark/>
           </w:tcPr>
           <w:p>
-            <w:r/>
-          </w:p>
-        </w:tc>
-        <w:tc>
-          <w:tcPr>
-            <w:tcW w:w="2388" w:type="dxa"/>
+            <w:pPr>
+              <w:spacing w:after="0"/>
+              <w:jc w:val="center"/>
+              <w:rPr>
+                <w:sz w:val="16"/>
+                <w:szCs w:val="16"/>
+              </w:rPr>
+            </w:pPr>
+          </w:p>
+        </w:tc>
+        <w:tc>
+          <w:tcPr>
+            <w:tcW w:w="864" w:type="pct"/>
             <w:tcBorders>
               <w:top w:val="nil"/>
               <w:left w:val="nil"/>
@@ -1269,12 +1846,19 @@
             <w:hideMark/>
           </w:tcPr>
           <w:p>
-            <w:r/>
-          </w:p>
-        </w:tc>
-        <w:tc>
-          <w:tcPr>
-            <w:tcW w:w="1590" w:type="dxa"/>
+            <w:pPr>
+              <w:spacing w:after="0"/>
+              <w:jc w:val="center"/>
+              <w:rPr>
+                <w:sz w:val="16"/>
+                <w:szCs w:val="16"/>
+              </w:rPr>
+            </w:pPr>
+          </w:p>
+        </w:tc>
+        <w:tc>
+          <w:tcPr>
+            <w:tcW w:w="526" w:type="pct"/>
             <w:tcBorders>
               <w:top w:val="nil"/>
               <w:left w:val="nil"/>
@@ -1286,12 +1870,19 @@
             <w:hideMark/>
           </w:tcPr>
           <w:p>
-            <w:r/>
-          </w:p>
-        </w:tc>
-        <w:tc>
-          <w:tcPr>
-            <w:tcW w:w="2628" w:type="dxa"/>
+            <w:pPr>
+              <w:spacing w:after="0"/>
+              <w:jc w:val="center"/>
+              <w:rPr>
+                <w:sz w:val="16"/>
+                <w:szCs w:val="16"/>
+              </w:rPr>
+            </w:pPr>
+          </w:p>
+        </w:tc>
+        <w:tc>
+          <w:tcPr>
+            <w:tcW w:w="859" w:type="pct"/>
             <w:tcBorders>
               <w:top w:val="nil"/>
               <w:left w:val="nil"/>
@@ -1303,12 +1894,19 @@
             <w:hideMark/>
           </w:tcPr>
           <w:p>
-            <w:r/>
-          </w:p>
-        </w:tc>
-        <w:tc>
-          <w:tcPr>
-            <w:tcW w:w="1458" w:type="dxa"/>
+            <w:pPr>
+              <w:spacing w:after="0"/>
+              <w:jc w:val="center"/>
+              <w:rPr>
+                <w:sz w:val="16"/>
+                <w:szCs w:val="16"/>
+              </w:rPr>
+            </w:pPr>
+          </w:p>
+        </w:tc>
+        <w:tc>
+          <w:tcPr>
+            <w:tcW w:w="814" w:type="pct"/>
             <w:tcBorders>
               <w:top w:val="nil"/>
               <w:left w:val="nil"/>
@@ -1320,12 +1918,19 @@
             <w:hideMark/>
           </w:tcPr>
           <w:p>
-            <w:r/>
-          </w:p>
-        </w:tc>
-        <w:tc>
-          <w:tcPr>
-            <w:tcW w:w="1325" w:type="dxa"/>
+            <w:pPr>
+              <w:spacing w:after="0"/>
+              <w:jc w:val="center"/>
+              <w:rPr>
+                <w:sz w:val="16"/>
+                <w:szCs w:val="16"/>
+              </w:rPr>
+            </w:pPr>
+          </w:p>
+        </w:tc>
+        <w:tc>
+          <w:tcPr>
+            <w:tcW w:w="489" w:type="pct"/>
             <w:tcBorders>
               <w:top w:val="nil"/>
               <w:left w:val="nil"/>
@@ -1337,12 +1942,19 @@
             <w:hideMark/>
           </w:tcPr>
           <w:p>
-            <w:r/>
-          </w:p>
-        </w:tc>
-        <w:tc>
-          <w:tcPr>
-            <w:tcW w:w="1724" w:type="dxa"/>
+            <w:pPr>
+              <w:spacing w:after="0"/>
+              <w:jc w:val="center"/>
+              <w:rPr>
+                <w:sz w:val="16"/>
+                <w:szCs w:val="16"/>
+              </w:rPr>
+            </w:pPr>
+          </w:p>
+        </w:tc>
+        <w:tc>
+          <w:tcPr>
+            <w:tcW w:w="533" w:type="pct"/>
             <w:tcBorders>
               <w:top w:val="nil"/>
               <w:left w:val="nil"/>
@@ -1354,7 +1966,10 @@
             <w:hideMark/>
           </w:tcPr>
           <w:p>
-            <w:r/>
+            <w:pPr>
+              <w:spacing w:after="0"/>
+              <w:jc w:val="center"/>
+            </w:pPr>
           </w:p>
         </w:tc>
       </w:tr>
@@ -1364,7 +1979,7 @@
         </w:trPr>
         <w:tc>
           <w:tcPr>
-            <w:tcW w:w="2647" w:type="dxa"/>
+            <w:tcW w:w="915" w:type="pct"/>
             <w:tcBorders>
               <w:top w:val="single" w:sz="4" w:space="0" w:color="auto"/>
               <w:left w:val="single" w:sz="4" w:space="0" w:color="auto"/>
@@ -1375,12 +1990,19 @@
             <w:hideMark/>
           </w:tcPr>
           <w:p>
-            <w:r/>
-          </w:p>
-        </w:tc>
-        <w:tc>
-          <w:tcPr>
-            <w:tcW w:w="2388" w:type="dxa"/>
+            <w:pPr>
+              <w:spacing w:after="0"/>
+              <w:jc w:val="center"/>
+              <w:rPr>
+                <w:sz w:val="16"/>
+                <w:szCs w:val="16"/>
+              </w:rPr>
+            </w:pPr>
+          </w:p>
+        </w:tc>
+        <w:tc>
+          <w:tcPr>
+            <w:tcW w:w="864" w:type="pct"/>
             <w:tcBorders>
               <w:top w:val="nil"/>
               <w:left w:val="nil"/>
@@ -1391,12 +2013,19 @@
             <w:hideMark/>
           </w:tcPr>
           <w:p>
-            <w:r/>
-          </w:p>
-        </w:tc>
-        <w:tc>
-          <w:tcPr>
-            <w:tcW w:w="1590" w:type="dxa"/>
+            <w:pPr>
+              <w:spacing w:after="0"/>
+              <w:jc w:val="center"/>
+              <w:rPr>
+                <w:sz w:val="16"/>
+                <w:szCs w:val="16"/>
+              </w:rPr>
+            </w:pPr>
+          </w:p>
+        </w:tc>
+        <w:tc>
+          <w:tcPr>
+            <w:tcW w:w="526" w:type="pct"/>
             <w:tcBorders>
               <w:top w:val="nil"/>
               <w:left w:val="nil"/>
@@ -1408,12 +2037,19 @@
             <w:hideMark/>
           </w:tcPr>
           <w:p>
-            <w:r/>
-          </w:p>
-        </w:tc>
-        <w:tc>
-          <w:tcPr>
-            <w:tcW w:w="2628" w:type="dxa"/>
+            <w:pPr>
+              <w:spacing w:after="0"/>
+              <w:jc w:val="center"/>
+              <w:rPr>
+                <w:sz w:val="16"/>
+                <w:szCs w:val="16"/>
+              </w:rPr>
+            </w:pPr>
+          </w:p>
+        </w:tc>
+        <w:tc>
+          <w:tcPr>
+            <w:tcW w:w="859" w:type="pct"/>
             <w:tcBorders>
               <w:top w:val="nil"/>
               <w:left w:val="nil"/>
@@ -1425,12 +2061,19 @@
             <w:hideMark/>
           </w:tcPr>
           <w:p>
-            <w:r/>
-          </w:p>
-        </w:tc>
-        <w:tc>
-          <w:tcPr>
-            <w:tcW w:w="1458" w:type="dxa"/>
+            <w:pPr>
+              <w:spacing w:after="0"/>
+              <w:jc w:val="center"/>
+              <w:rPr>
+                <w:sz w:val="16"/>
+                <w:szCs w:val="16"/>
+              </w:rPr>
+            </w:pPr>
+          </w:p>
+        </w:tc>
+        <w:tc>
+          <w:tcPr>
+            <w:tcW w:w="814" w:type="pct"/>
             <w:tcBorders>
               <w:top w:val="nil"/>
               <w:left w:val="nil"/>
@@ -1442,12 +2085,19 @@
             <w:hideMark/>
           </w:tcPr>
           <w:p>
-            <w:r/>
-          </w:p>
-        </w:tc>
-        <w:tc>
-          <w:tcPr>
-            <w:tcW w:w="1325" w:type="dxa"/>
+            <w:pPr>
+              <w:spacing w:after="0"/>
+              <w:jc w:val="center"/>
+              <w:rPr>
+                <w:sz w:val="16"/>
+                <w:szCs w:val="16"/>
+              </w:rPr>
+            </w:pPr>
+          </w:p>
+        </w:tc>
+        <w:tc>
+          <w:tcPr>
+            <w:tcW w:w="489" w:type="pct"/>
             <w:tcBorders>
               <w:top w:val="nil"/>
               <w:left w:val="nil"/>
@@ -1459,12 +2109,19 @@
             <w:hideMark/>
           </w:tcPr>
           <w:p>
-            <w:r/>
-          </w:p>
-        </w:tc>
-        <w:tc>
-          <w:tcPr>
-            <w:tcW w:w="1724" w:type="dxa"/>
+            <w:pPr>
+              <w:spacing w:after="0"/>
+              <w:jc w:val="center"/>
+              <w:rPr>
+                <w:sz w:val="16"/>
+                <w:szCs w:val="16"/>
+              </w:rPr>
+            </w:pPr>
+          </w:p>
+        </w:tc>
+        <w:tc>
+          <w:tcPr>
+            <w:tcW w:w="533" w:type="pct"/>
             <w:tcBorders>
               <w:top w:val="nil"/>
               <w:left w:val="nil"/>
@@ -1476,7 +2133,10 @@
             <w:hideMark/>
           </w:tcPr>
           <w:p>
-            <w:r/>
+            <w:pPr>
+              <w:spacing w:after="0"/>
+              <w:jc w:val="center"/>
+            </w:pPr>
           </w:p>
         </w:tc>
       </w:tr>
@@ -1486,7 +2146,7 @@
         </w:trPr>
         <w:tc>
           <w:tcPr>
-            <w:tcW w:w="2647" w:type="dxa"/>
+            <w:tcW w:w="915" w:type="pct"/>
             <w:tcBorders>
               <w:top w:val="single" w:sz="4" w:space="0" w:color="auto"/>
               <w:left w:val="single" w:sz="4" w:space="0" w:color="auto"/>
@@ -1498,12 +2158,19 @@
             <w:hideMark/>
           </w:tcPr>
           <w:p>
-            <w:r/>
-          </w:p>
-        </w:tc>
-        <w:tc>
-          <w:tcPr>
-            <w:tcW w:w="2388" w:type="dxa"/>
+            <w:pPr>
+              <w:spacing w:after="0"/>
+              <w:jc w:val="center"/>
+              <w:rPr>
+                <w:sz w:val="16"/>
+                <w:szCs w:val="16"/>
+              </w:rPr>
+            </w:pPr>
+          </w:p>
+        </w:tc>
+        <w:tc>
+          <w:tcPr>
+            <w:tcW w:w="864" w:type="pct"/>
             <w:tcBorders>
               <w:top w:val="nil"/>
               <w:left w:val="nil"/>
@@ -1514,12 +2181,19 @@
             <w:hideMark/>
           </w:tcPr>
           <w:p>
-            <w:r/>
-          </w:p>
-        </w:tc>
-        <w:tc>
-          <w:tcPr>
-            <w:tcW w:w="1590" w:type="dxa"/>
+            <w:pPr>
+              <w:spacing w:after="0"/>
+              <w:jc w:val="center"/>
+              <w:rPr>
+                <w:sz w:val="16"/>
+                <w:szCs w:val="16"/>
+              </w:rPr>
+            </w:pPr>
+          </w:p>
+        </w:tc>
+        <w:tc>
+          <w:tcPr>
+            <w:tcW w:w="526" w:type="pct"/>
             <w:tcBorders>
               <w:top w:val="nil"/>
               <w:left w:val="nil"/>
@@ -1531,12 +2205,19 @@
             <w:hideMark/>
           </w:tcPr>
           <w:p>
-            <w:r/>
-          </w:p>
-        </w:tc>
-        <w:tc>
-          <w:tcPr>
-            <w:tcW w:w="2628" w:type="dxa"/>
+            <w:pPr>
+              <w:spacing w:after="0"/>
+              <w:jc w:val="center"/>
+              <w:rPr>
+                <w:sz w:val="16"/>
+                <w:szCs w:val="16"/>
+              </w:rPr>
+            </w:pPr>
+          </w:p>
+        </w:tc>
+        <w:tc>
+          <w:tcPr>
+            <w:tcW w:w="859" w:type="pct"/>
             <w:tcBorders>
               <w:top w:val="nil"/>
               <w:left w:val="nil"/>
@@ -1548,12 +2229,19 @@
             <w:hideMark/>
           </w:tcPr>
           <w:p>
-            <w:r/>
-          </w:p>
-        </w:tc>
-        <w:tc>
-          <w:tcPr>
-            <w:tcW w:w="1458" w:type="dxa"/>
+            <w:pPr>
+              <w:spacing w:after="0"/>
+              <w:jc w:val="center"/>
+              <w:rPr>
+                <w:sz w:val="16"/>
+                <w:szCs w:val="16"/>
+              </w:rPr>
+            </w:pPr>
+          </w:p>
+        </w:tc>
+        <w:tc>
+          <w:tcPr>
+            <w:tcW w:w="814" w:type="pct"/>
             <w:tcBorders>
               <w:top w:val="nil"/>
               <w:left w:val="nil"/>
@@ -1565,12 +2253,19 @@
             <w:hideMark/>
           </w:tcPr>
           <w:p>
-            <w:r/>
-          </w:p>
-        </w:tc>
-        <w:tc>
-          <w:tcPr>
-            <w:tcW w:w="1325" w:type="dxa"/>
+            <w:pPr>
+              <w:spacing w:after="0"/>
+              <w:jc w:val="center"/>
+              <w:rPr>
+                <w:sz w:val="16"/>
+                <w:szCs w:val="16"/>
+              </w:rPr>
+            </w:pPr>
+          </w:p>
+        </w:tc>
+        <w:tc>
+          <w:tcPr>
+            <w:tcW w:w="489" w:type="pct"/>
             <w:tcBorders>
               <w:top w:val="nil"/>
               <w:left w:val="nil"/>
@@ -1582,12 +2277,19 @@
             <w:hideMark/>
           </w:tcPr>
           <w:p>
-            <w:r/>
-          </w:p>
-        </w:tc>
-        <w:tc>
-          <w:tcPr>
-            <w:tcW w:w="1724" w:type="dxa"/>
+            <w:pPr>
+              <w:spacing w:after="0"/>
+              <w:jc w:val="center"/>
+              <w:rPr>
+                <w:sz w:val="16"/>
+                <w:szCs w:val="16"/>
+              </w:rPr>
+            </w:pPr>
+          </w:p>
+        </w:tc>
+        <w:tc>
+          <w:tcPr>
+            <w:tcW w:w="533" w:type="pct"/>
             <w:tcBorders>
               <w:top w:val="nil"/>
               <w:left w:val="nil"/>
@@ -1599,7 +2301,10 @@
             <w:hideMark/>
           </w:tcPr>
           <w:p>
-            <w:r/>
+            <w:pPr>
+              <w:spacing w:after="0"/>
+              <w:jc w:val="center"/>
+            </w:pPr>
           </w:p>
         </w:tc>
       </w:tr>
@@ -1609,7 +2314,7 @@
         </w:trPr>
         <w:tc>
           <w:tcPr>
-            <w:tcW w:w="2647" w:type="dxa"/>
+            <w:tcW w:w="915" w:type="pct"/>
             <w:tcBorders>
               <w:top w:val="single" w:sz="4" w:space="0" w:color="auto"/>
               <w:left w:val="single" w:sz="4" w:space="0" w:color="auto"/>
@@ -1620,12 +2325,19 @@
             <w:hideMark/>
           </w:tcPr>
           <w:p>
-            <w:r/>
-          </w:p>
-        </w:tc>
-        <w:tc>
-          <w:tcPr>
-            <w:tcW w:w="2388" w:type="dxa"/>
+            <w:pPr>
+              <w:spacing w:after="0"/>
+              <w:jc w:val="center"/>
+              <w:rPr>
+                <w:sz w:val="16"/>
+                <w:szCs w:val="16"/>
+              </w:rPr>
+            </w:pPr>
+          </w:p>
+        </w:tc>
+        <w:tc>
+          <w:tcPr>
+            <w:tcW w:w="864" w:type="pct"/>
             <w:tcBorders>
               <w:top w:val="nil"/>
               <w:left w:val="nil"/>
@@ -1636,12 +2348,19 @@
             <w:hideMark/>
           </w:tcPr>
           <w:p>
-            <w:r/>
-          </w:p>
-        </w:tc>
-        <w:tc>
-          <w:tcPr>
-            <w:tcW w:w="1590" w:type="dxa"/>
+            <w:pPr>
+              <w:spacing w:after="0"/>
+              <w:jc w:val="center"/>
+              <w:rPr>
+                <w:sz w:val="16"/>
+                <w:szCs w:val="16"/>
+              </w:rPr>
+            </w:pPr>
+          </w:p>
+        </w:tc>
+        <w:tc>
+          <w:tcPr>
+            <w:tcW w:w="526" w:type="pct"/>
             <w:tcBorders>
               <w:top w:val="nil"/>
               <w:left w:val="nil"/>
@@ -1653,12 +2372,19 @@
             <w:hideMark/>
           </w:tcPr>
           <w:p>
-            <w:r/>
-          </w:p>
-        </w:tc>
-        <w:tc>
-          <w:tcPr>
-            <w:tcW w:w="2628" w:type="dxa"/>
+            <w:pPr>
+              <w:spacing w:after="0"/>
+              <w:jc w:val="center"/>
+              <w:rPr>
+                <w:sz w:val="16"/>
+                <w:szCs w:val="16"/>
+              </w:rPr>
+            </w:pPr>
+          </w:p>
+        </w:tc>
+        <w:tc>
+          <w:tcPr>
+            <w:tcW w:w="859" w:type="pct"/>
             <w:tcBorders>
               <w:top w:val="nil"/>
               <w:left w:val="nil"/>
@@ -1670,12 +2396,19 @@
             <w:hideMark/>
           </w:tcPr>
           <w:p>
-            <w:r/>
-          </w:p>
-        </w:tc>
-        <w:tc>
-          <w:tcPr>
-            <w:tcW w:w="1458" w:type="dxa"/>
+            <w:pPr>
+              <w:spacing w:after="0"/>
+              <w:jc w:val="center"/>
+              <w:rPr>
+                <w:sz w:val="16"/>
+                <w:szCs w:val="16"/>
+              </w:rPr>
+            </w:pPr>
+          </w:p>
+        </w:tc>
+        <w:tc>
+          <w:tcPr>
+            <w:tcW w:w="814" w:type="pct"/>
             <w:tcBorders>
               <w:top w:val="nil"/>
               <w:left w:val="nil"/>
@@ -1687,12 +2420,19 @@
             <w:hideMark/>
           </w:tcPr>
           <w:p>
-            <w:r/>
-          </w:p>
-        </w:tc>
-        <w:tc>
-          <w:tcPr>
-            <w:tcW w:w="1325" w:type="dxa"/>
+            <w:pPr>
+              <w:spacing w:after="0"/>
+              <w:jc w:val="center"/>
+              <w:rPr>
+                <w:sz w:val="16"/>
+                <w:szCs w:val="16"/>
+              </w:rPr>
+            </w:pPr>
+          </w:p>
+        </w:tc>
+        <w:tc>
+          <w:tcPr>
+            <w:tcW w:w="489" w:type="pct"/>
             <w:tcBorders>
               <w:top w:val="nil"/>
               <w:left w:val="nil"/>
@@ -1704,12 +2444,19 @@
             <w:hideMark/>
           </w:tcPr>
           <w:p>
-            <w:r/>
-          </w:p>
-        </w:tc>
-        <w:tc>
-          <w:tcPr>
-            <w:tcW w:w="1724" w:type="dxa"/>
+            <w:pPr>
+              <w:spacing w:after="0"/>
+              <w:jc w:val="center"/>
+              <w:rPr>
+                <w:sz w:val="16"/>
+                <w:szCs w:val="16"/>
+              </w:rPr>
+            </w:pPr>
+          </w:p>
+        </w:tc>
+        <w:tc>
+          <w:tcPr>
+            <w:tcW w:w="533" w:type="pct"/>
             <w:tcBorders>
               <w:top w:val="nil"/>
               <w:left w:val="nil"/>
@@ -1721,7 +2468,10 @@
             <w:hideMark/>
           </w:tcPr>
           <w:p>
-            <w:r/>
+            <w:pPr>
+              <w:spacing w:after="0"/>
+              <w:jc w:val="center"/>
+            </w:pPr>
           </w:p>
         </w:tc>
       </w:tr>
@@ -1739,12 +2489,14 @@
       <w:pPr>
         <w:jc w:val="both"/>
         <w:rPr>
+          <w:rFonts w:ascii="Calibri" w:hAnsi="Calibri" w:cs="Calibri"/>
           <w:sz w:val="16"/>
           <w:szCs w:val="16"/>
         </w:rPr>
       </w:pPr>
       <w:r>
         <w:rPr>
+          <w:rFonts w:ascii="Calibri" w:hAnsi="Calibri" w:cs="Calibri"/>
           <w:b/>
           <w:bCs/>
           <w:sz w:val="16"/>
@@ -1754,64 +2506,25 @@
       </w:r>
       <w:r>
         <w:rPr>
+          <w:rFonts w:ascii="Calibri" w:hAnsi="Calibri" w:cs="Calibri"/>
           <w:sz w:val="16"/>
           <w:szCs w:val="16"/>
         </w:rPr>
-        <w:t xml:space="preserve"> El trabajador declara recibir por parte de la Empresa los equipos detallados en la presente acta. La entrega de los equipos antes individualizadas se efectúa exclusivamente para facilitar el desarrollo de las labores y obligaciones del Trabajado</w:t>
-      </w:r>
-      <w:r>
-        <w:rPr>
-          <w:sz w:val="16"/>
-          <w:szCs w:val="16"/>
-        </w:rPr>
-        <w:t>r</w:t>
-      </w:r>
-      <w:r>
-        <w:rPr>
-          <w:sz w:val="16"/>
-          <w:szCs w:val="16"/>
-        </w:rPr>
-        <w:t xml:space="preserve"> asumidas en su Contrato de Trabajo, así como también aquellas otras que pudieren serle encomendadas. Es decir, que en este acto se plasma su entrega y recepción, tendrán la calidad de herramienta de trabajo, en cuanto son necesarias para desarrollar las funciones. En consecuencia, el Trabaj</w:t>
-      </w:r>
-      <w:r>
-        <w:rPr>
-          <w:sz w:val="16"/>
-          <w:szCs w:val="16"/>
-        </w:rPr>
-        <w:t>ador</w:t>
-      </w:r>
-      <w:r>
-        <w:rPr>
-          <w:sz w:val="16"/>
-          <w:szCs w:val="16"/>
-        </w:rPr>
-        <w:t xml:space="preserve"> declara conocer y aceptar que los elementos que se le han entregado, de conformidad a lo señalado en la cláusula Segunda del presente instrument</w:t>
-      </w:r>
-      <w:r>
-        <w:rPr>
-          <w:sz w:val="16"/>
-          <w:szCs w:val="16"/>
-        </w:rPr>
-        <w:t>o</w:t>
-      </w:r>
-      <w:r>
-        <w:rPr>
-          <w:sz w:val="16"/>
-          <w:szCs w:val="16"/>
-        </w:rPr>
-        <w:t>, son solo para uso laboral, quedando prohibido su uso para fines no laborales.</w:t>
+        <w:t xml:space="preserve"> El trabajador declara recibir por parte de la Empresa los equipos detallados en la presente acta. La entrega de los equipos antes individualizadas se efectúa exclusivamente para facilitar el desarrollo de las labores y obligaciones del Trabajador asumidas en su Contrato de Trabajo, así como también aquellas otras que pudieren serle encomendadas. Es decir, que en este acto se plasma su entrega y recepción, tendrán la calidad de herramienta de trabajo, en cuanto son necesarias para desarrollar las funciones. En consecuencia, el Trabajador declara conocer y aceptar que los elementos que se le han entregado, de conformidad a lo señalado en la cláusula Segunda del presente instrumento, son solo para uso laboral, quedando prohibido su uso para fines no laborales.</w:t>
       </w:r>
     </w:p>
     <w:p>
       <w:pPr>
         <w:jc w:val="both"/>
         <w:rPr>
+          <w:rFonts w:ascii="Calibri" w:hAnsi="Calibri" w:cs="Calibri"/>
           <w:sz w:val="16"/>
           <w:szCs w:val="16"/>
         </w:rPr>
       </w:pPr>
       <w:r>
         <w:rPr>
+          <w:rFonts w:ascii="Calibri" w:hAnsi="Calibri" w:cs="Calibri"/>
           <w:b/>
           <w:bCs/>
           <w:sz w:val="16"/>
@@ -1821,6 +2534,7 @@
       </w:r>
       <w:r>
         <w:rPr>
+          <w:rFonts w:ascii="Calibri" w:hAnsi="Calibri" w:cs="Calibri"/>
           <w:sz w:val="16"/>
           <w:szCs w:val="16"/>
         </w:rPr>
@@ -1829,14 +2543,17 @@
     </w:p>
     <w:p>
       <w:pPr>
+        <w:ind w:left="708"/>
         <w:jc w:val="both"/>
         <w:rPr>
+          <w:rFonts w:ascii="Calibri" w:hAnsi="Calibri" w:cs="Calibri"/>
           <w:sz w:val="16"/>
           <w:szCs w:val="16"/>
         </w:rPr>
       </w:pPr>
       <w:r>
         <w:rPr>
+          <w:rFonts w:ascii="Calibri" w:hAnsi="Calibri" w:cs="Calibri"/>
           <w:b/>
           <w:bCs/>
           <w:sz w:val="16"/>
@@ -1846,6 +2563,7 @@
       </w:r>
       <w:r>
         <w:rPr>
+          <w:rFonts w:ascii="Calibri" w:hAnsi="Calibri" w:cs="Calibri"/>
           <w:sz w:val="16"/>
           <w:szCs w:val="16"/>
         </w:rPr>
@@ -1854,14 +2572,17 @@
     </w:p>
     <w:p>
       <w:pPr>
+        <w:ind w:firstLine="708"/>
         <w:jc w:val="both"/>
         <w:rPr>
+          <w:rFonts w:ascii="Calibri" w:hAnsi="Calibri" w:cs="Calibri"/>
           <w:sz w:val="16"/>
           <w:szCs w:val="16"/>
         </w:rPr>
       </w:pPr>
       <w:r>
         <w:rPr>
+          <w:rFonts w:ascii="Calibri" w:hAnsi="Calibri" w:cs="Calibri"/>
           <w:b/>
           <w:bCs/>
           <w:sz w:val="16"/>
@@ -1871,6 +2592,7 @@
       </w:r>
       <w:r>
         <w:rPr>
+          <w:rFonts w:ascii="Calibri" w:hAnsi="Calibri" w:cs="Calibri"/>
           <w:sz w:val="16"/>
           <w:szCs w:val="16"/>
         </w:rPr>
@@ -1879,14 +2601,17 @@
     </w:p>
     <w:p>
       <w:pPr>
+        <w:ind w:left="708"/>
         <w:jc w:val="both"/>
         <w:rPr>
+          <w:rFonts w:ascii="Calibri" w:hAnsi="Calibri" w:cs="Calibri"/>
           <w:sz w:val="16"/>
           <w:szCs w:val="16"/>
         </w:rPr>
       </w:pPr>
       <w:r>
         <w:rPr>
+          <w:rFonts w:ascii="Calibri" w:hAnsi="Calibri" w:cs="Calibri"/>
           <w:b/>
           <w:bCs/>
           <w:sz w:val="16"/>
@@ -1896,6 +2621,7 @@
       </w:r>
       <w:r>
         <w:rPr>
+          <w:rFonts w:ascii="Calibri" w:hAnsi="Calibri" w:cs="Calibri"/>
           <w:sz w:val="16"/>
           <w:szCs w:val="16"/>
         </w:rPr>
@@ -1904,14 +2630,17 @@
     </w:p>
     <w:p>
       <w:pPr>
+        <w:ind w:firstLine="708"/>
         <w:jc w:val="both"/>
         <w:rPr>
+          <w:rFonts w:ascii="Calibri" w:hAnsi="Calibri" w:cs="Calibri"/>
           <w:sz w:val="16"/>
           <w:szCs w:val="16"/>
         </w:rPr>
       </w:pPr>
       <w:r>
         <w:rPr>
+          <w:rFonts w:ascii="Calibri" w:hAnsi="Calibri" w:cs="Calibri"/>
           <w:b/>
           <w:bCs/>
           <w:sz w:val="16"/>
@@ -1921,6 +2650,7 @@
       </w:r>
       <w:r>
         <w:rPr>
+          <w:rFonts w:ascii="Calibri" w:hAnsi="Calibri" w:cs="Calibri"/>
           <w:sz w:val="16"/>
           <w:szCs w:val="16"/>
         </w:rPr>
@@ -1929,24 +2659,27 @@
     </w:p>
     <w:p>
       <w:pPr>
+        <w:ind w:firstLine="708"/>
         <w:jc w:val="both"/>
         <w:rPr>
+          <w:rFonts w:ascii="Calibri" w:hAnsi="Calibri" w:cs="Calibri"/>
           <w:sz w:val="16"/>
           <w:szCs w:val="16"/>
         </w:rPr>
       </w:pPr>
       <w:r>
         <w:rPr>
+          <w:rFonts w:ascii="Calibri" w:hAnsi="Calibri" w:cs="Calibri"/>
           <w:b/>
           <w:bCs/>
           <w:sz w:val="16"/>
           <w:szCs w:val="16"/>
         </w:rPr>
-        <w:lastRenderedPageBreak/>
         <w:t>5.-</w:t>
       </w:r>
       <w:r>
         <w:rPr>
+          <w:rFonts w:ascii="Calibri" w:hAnsi="Calibri" w:cs="Calibri"/>
           <w:sz w:val="16"/>
           <w:szCs w:val="16"/>
         </w:rPr>
@@ -1955,23 +2688,28 @@
     </w:p>
     <w:p>
       <w:pPr>
+        <w:ind w:firstLine="708"/>
         <w:jc w:val="both"/>
         <w:rPr>
+          <w:rFonts w:ascii="Calibri" w:hAnsi="Calibri" w:cs="Calibri"/>
           <w:sz w:val="16"/>
           <w:szCs w:val="16"/>
         </w:rPr>
       </w:pPr>
       <w:r>
         <w:rPr>
+          <w:rFonts w:ascii="Calibri" w:hAnsi="Calibri" w:cs="Calibri"/>
           <w:b/>
           <w:bCs/>
           <w:sz w:val="16"/>
           <w:szCs w:val="16"/>
         </w:rPr>
+        <w:lastRenderedPageBreak/>
         <w:t>6.-</w:t>
       </w:r>
       <w:r>
         <w:rPr>
+          <w:rFonts w:ascii="Calibri" w:hAnsi="Calibri" w:cs="Calibri"/>
           <w:sz w:val="16"/>
           <w:szCs w:val="16"/>
         </w:rPr>
@@ -1980,14 +2718,17 @@
     </w:p>
     <w:p>
       <w:pPr>
+        <w:ind w:left="708"/>
         <w:jc w:val="both"/>
         <w:rPr>
+          <w:rFonts w:ascii="Calibri" w:hAnsi="Calibri" w:cs="Calibri"/>
           <w:sz w:val="16"/>
           <w:szCs w:val="16"/>
         </w:rPr>
       </w:pPr>
       <w:r>
         <w:rPr>
+          <w:rFonts w:ascii="Calibri" w:hAnsi="Calibri" w:cs="Calibri"/>
           <w:b/>
           <w:bCs/>
           <w:sz w:val="16"/>
@@ -1997,52 +2738,26 @@
       </w:r>
       <w:r>
         <w:rPr>
+          <w:rFonts w:ascii="Calibri" w:hAnsi="Calibri" w:cs="Calibri"/>
           <w:sz w:val="16"/>
           <w:szCs w:val="16"/>
         </w:rPr>
-        <w:t xml:space="preserve"> En el caso de extravío, robo, hurto fuera de las dependencias de </w:t>
-      </w:r>
-      <w:r>
-        <w:rPr>
-          <w:sz w:val="16"/>
-          <w:szCs w:val="16"/>
-        </w:rPr>
-        <w:t>Res Energy Services SpA</w:t>
-      </w:r>
-      <w:r>
-        <w:rPr>
-          <w:sz w:val="16"/>
-          <w:szCs w:val="16"/>
-        </w:rPr>
-        <w:t>, si va de camino al parque y/</w:t>
-      </w:r>
-      <w:proofErr w:type="spellStart"/>
-      <w:r>
-        <w:rPr>
-          <w:sz w:val="16"/>
-          <w:szCs w:val="16"/>
-        </w:rPr>
-        <w:t>o</w:t>
-      </w:r>
-      <w:proofErr w:type="spellEnd"/>
-      <w:r>
-        <w:rPr>
-          <w:sz w:val="16"/>
-          <w:szCs w:val="16"/>
-        </w:rPr>
-        <w:t xml:space="preserve"> oficina, sufre un asalto o robo de estos elementos se evaluará cada caso.</w:t>
+        <w:t xml:space="preserve"> En el caso de extravío, robo, hurto fuera de las dependencias de Res Energy Services SpA, si va de camino al parque y/o oficina, sufre un asalto o robo de estos elementos se evaluará cada caso.</w:t>
       </w:r>
     </w:p>
     <w:p>
       <w:pPr>
+        <w:ind w:left="708"/>
         <w:jc w:val="both"/>
         <w:rPr>
+          <w:rFonts w:ascii="Calibri" w:hAnsi="Calibri" w:cs="Calibri"/>
           <w:sz w:val="16"/>
           <w:szCs w:val="16"/>
         </w:rPr>
       </w:pPr>
       <w:r>
         <w:rPr>
+          <w:rFonts w:ascii="Calibri" w:hAnsi="Calibri" w:cs="Calibri"/>
           <w:b/>
           <w:bCs/>
           <w:sz w:val="16"/>
@@ -2052,6 +2767,7 @@
       </w:r>
       <w:r>
         <w:rPr>
+          <w:rFonts w:ascii="Calibri" w:hAnsi="Calibri" w:cs="Calibri"/>
           <w:sz w:val="16"/>
           <w:szCs w:val="16"/>
         </w:rPr>
@@ -2060,14 +2776,17 @@
     </w:p>
     <w:p>
       <w:pPr>
+        <w:ind w:left="708"/>
         <w:jc w:val="both"/>
         <w:rPr>
+          <w:rFonts w:ascii="Calibri" w:hAnsi="Calibri" w:cs="Calibri"/>
           <w:sz w:val="16"/>
           <w:szCs w:val="16"/>
         </w:rPr>
       </w:pPr>
       <w:r>
         <w:rPr>
+          <w:rFonts w:ascii="Calibri" w:hAnsi="Calibri" w:cs="Calibri"/>
           <w:b/>
           <w:bCs/>
           <w:sz w:val="16"/>
@@ -2077,43 +2796,25 @@
       </w:r>
       <w:r>
         <w:rPr>
+          <w:rFonts w:ascii="Calibri" w:hAnsi="Calibri" w:cs="Calibri"/>
           <w:sz w:val="16"/>
           <w:szCs w:val="16"/>
         </w:rPr>
-        <w:t xml:space="preserve"> El equipo asignado es </w:t>
-      </w:r>
-      <w:r>
-        <w:rPr>
-          <w:sz w:val="16"/>
-          <w:szCs w:val="16"/>
-        </w:rPr>
-        <w:t xml:space="preserve">intransferible </w:t>
-      </w:r>
-      <w:r>
-        <w:rPr>
-          <w:sz w:val="16"/>
-          <w:szCs w:val="16"/>
-        </w:rPr>
-        <w:t xml:space="preserve">y solo para uso laboral. En caso de entregar el equipo a otro trabajador para su uso, debe dar aviso de inmediato a la jefatura directa o encargado respectivo y firmar el documento de entrega que acredita la entrega de 3 copias (Gerencia de </w:t>
+        <w:t xml:space="preserve"> El equipo asignado es intransferible y solo para uso laboral. En caso de entregar el equipo a otro trabajador para su uso, debe dar aviso de inmediato a la jefatura directa o encargado respectivo y firmar el documento de entrega que acredita la entrega de 3 copias (Gerencia de </w:t>
       </w:r>
       <w:proofErr w:type="spellStart"/>
       <w:r>
         <w:rPr>
+          <w:rFonts w:ascii="Calibri" w:hAnsi="Calibri" w:cs="Calibri"/>
           <w:sz w:val="16"/>
           <w:szCs w:val="16"/>
         </w:rPr>
-        <w:t>Personas</w:t>
-      </w:r>
-      <w:r>
-        <w:rPr>
-          <w:sz w:val="16"/>
-          <w:szCs w:val="16"/>
-        </w:rPr>
-        <w:t>&amp;Cultura</w:t>
+        <w:t>Personas&amp;Cultura</w:t>
       </w:r>
       <w:proofErr w:type="spellEnd"/>
       <w:r>
         <w:rPr>
+          <w:rFonts w:ascii="Calibri" w:hAnsi="Calibri" w:cs="Calibri"/>
           <w:sz w:val="16"/>
           <w:szCs w:val="16"/>
         </w:rPr>
@@ -2122,6 +2823,7 @@
       <w:proofErr w:type="spellStart"/>
       <w:r>
         <w:rPr>
+          <w:rFonts w:ascii="Calibri" w:hAnsi="Calibri" w:cs="Calibri"/>
           <w:sz w:val="16"/>
           <w:szCs w:val="16"/>
         </w:rPr>
@@ -2130,6 +2832,7 @@
       <w:proofErr w:type="spellEnd"/>
       <w:r>
         <w:rPr>
+          <w:rFonts w:ascii="Calibri" w:hAnsi="Calibri" w:cs="Calibri"/>
           <w:sz w:val="16"/>
           <w:szCs w:val="16"/>
         </w:rPr>
@@ -2138,6 +2841,7 @@
       <w:proofErr w:type="spellStart"/>
       <w:r>
         <w:rPr>
+          <w:rFonts w:ascii="Calibri" w:hAnsi="Calibri" w:cs="Calibri"/>
           <w:sz w:val="16"/>
           <w:szCs w:val="16"/>
         </w:rPr>
@@ -2146,36 +2850,25 @@
       <w:proofErr w:type="spellEnd"/>
       <w:r>
         <w:rPr>
+          <w:rFonts w:ascii="Calibri" w:hAnsi="Calibri" w:cs="Calibri"/>
           <w:sz w:val="16"/>
           <w:szCs w:val="16"/>
         </w:rPr>
-        <w:t xml:space="preserve"> y </w:t>
-      </w:r>
-      <w:r>
-        <w:rPr>
-          <w:sz w:val="16"/>
-          <w:szCs w:val="16"/>
-        </w:rPr>
-        <w:t xml:space="preserve">el </w:t>
-      </w:r>
-      <w:r>
-        <w:rPr>
-          <w:sz w:val="16"/>
-          <w:szCs w:val="16"/>
-        </w:rPr>
-        <w:t>trabajador).</w:t>
+        <w:t xml:space="preserve"> y el trabajador).</w:t>
       </w:r>
     </w:p>
     <w:p>
       <w:pPr>
         <w:jc w:val="both"/>
         <w:rPr>
+          <w:rFonts w:ascii="Calibri" w:hAnsi="Calibri" w:cs="Calibri"/>
           <w:sz w:val="16"/>
           <w:szCs w:val="16"/>
         </w:rPr>
       </w:pPr>
       <w:r>
         <w:rPr>
+          <w:rFonts w:ascii="Calibri" w:hAnsi="Calibri" w:cs="Calibri"/>
           <w:b/>
           <w:bCs/>
           <w:sz w:val="16"/>
@@ -2185,6 +2878,7 @@
       </w:r>
       <w:r>
         <w:rPr>
+          <w:rFonts w:ascii="Calibri" w:hAnsi="Calibri" w:cs="Calibri"/>
           <w:sz w:val="16"/>
           <w:szCs w:val="16"/>
         </w:rPr>
@@ -2195,12 +2889,14 @@
       <w:pPr>
         <w:jc w:val="both"/>
         <w:rPr>
+          <w:rFonts w:ascii="Calibri" w:hAnsi="Calibri" w:cs="Calibri"/>
           <w:sz w:val="16"/>
           <w:szCs w:val="16"/>
         </w:rPr>
       </w:pPr>
       <w:r>
         <w:rPr>
+          <w:rFonts w:ascii="Calibri" w:hAnsi="Calibri" w:cs="Calibri"/>
           <w:b/>
           <w:bCs/>
           <w:sz w:val="16"/>
@@ -2210,6 +2906,7 @@
       </w:r>
       <w:r>
         <w:rPr>
+          <w:rFonts w:ascii="Calibri" w:hAnsi="Calibri" w:cs="Calibri"/>
           <w:sz w:val="16"/>
           <w:szCs w:val="16"/>
         </w:rPr>
@@ -2299,6 +2996,7 @@
             <w:pPr>
               <w:jc w:val="center"/>
               <w:rPr>
+                <w:rFonts w:ascii="Calibri" w:hAnsi="Calibri" w:cs="Calibri"/>
                 <w:b/>
                 <w:bCs/>
                 <w:sz w:val="20"/>
@@ -2308,6 +3006,7 @@
             </w:pPr>
             <w:r>
               <w:rPr>
+                <w:rFonts w:ascii="Calibri" w:hAnsi="Calibri" w:cs="Calibri"/>
                 <w:b/>
                 <w:bCs/>
                 <w:sz w:val="24"/>
@@ -2360,10 +3059,37 @@
             <w:pPr>
               <w:jc w:val="center"/>
               <w:rPr>
+                <w:rFonts w:ascii="Calibri" w:hAnsi="Calibri" w:cs="Calibri"/>
                 <w:sz w:val="20"/>
                 <w:szCs w:val="20"/>
               </w:rPr>
             </w:pPr>
+            <w:r>
+              <w:rPr>
+                <w:rFonts w:ascii="Calibri" w:hAnsi="Calibri" w:cs="Calibri"/>
+                <w:sz w:val="18"/>
+                <w:szCs w:val="18"/>
+              </w:rPr>
+              <w:t>[[</w:t>
+            </w:r>
+            <w:proofErr w:type="spellStart"/>
+            <w:r>
+              <w:rPr>
+                <w:rFonts w:ascii="Calibri" w:hAnsi="Calibri" w:cs="Calibri"/>
+                <w:sz w:val="18"/>
+                <w:szCs w:val="18"/>
+              </w:rPr>
+              <w:t>nombre_trabajador</w:t>
+            </w:r>
+            <w:proofErr w:type="spellEnd"/>
+            <w:r>
+              <w:rPr>
+                <w:rFonts w:ascii="Calibri" w:hAnsi="Calibri" w:cs="Calibri"/>
+                <w:sz w:val="18"/>
+                <w:szCs w:val="18"/>
+              </w:rPr>
+              <w:t>]]</w:t>
+            </w:r>
           </w:p>
         </w:tc>
         <w:tc>
@@ -2423,7 +3149,7 @@
       <w:footerReference w:type="default" r:id="rId12"/>
       <w:footerReference w:type="first" r:id="rId13"/>
       <w:pgSz w:w="15840" w:h="12240" w:orient="landscape" w:code="1"/>
-      <w:pgMar w:top="1701" w:right="1418" w:bottom="1701" w:left="1418" w:header="709" w:footer="709" w:gutter="0"/>
+      <w:pgMar w:top="1701" w:right="1418" w:bottom="1701" w:left="1418" w:header="340" w:footer="113" w:gutter="0"/>
       <w:paperSrc w:first="257"/>
       <w:cols w:space="708"/>
       <w:docGrid w:linePitch="360"/>
@@ -2470,7 +3196,7 @@
       <mc:AlternateContent>
         <mc:Choice Requires="wps">
           <w:drawing>
-            <wp:anchor distT="0" distB="0" distL="0" distR="0" simplePos="0" relativeHeight="251661312" behindDoc="0" locked="0" layoutInCell="1" allowOverlap="1" wp14:anchorId="1EFC9881" wp14:editId="7C14CC57">
+            <wp:anchor distT="0" distB="0" distL="0" distR="0" simplePos="0" relativeHeight="251661312" behindDoc="0" locked="0" layoutInCell="1" allowOverlap="1" wp14:anchorId="53B4C569" wp14:editId="59062170">
               <wp:simplePos x="635" y="635"/>
               <wp:positionH relativeFrom="page">
                 <wp:align>center</wp:align>
@@ -2546,7 +3272,7 @@
         </mc:Choice>
         <mc:Fallback>
           <w:pict>
-            <v:shapetype w14:anchorId="1EFC9881" id="_x0000_t202" coordsize="21600,21600" o:spt="202" path="m,l,21600r21600,l21600,xe">
+            <v:shapetype w14:anchorId="53B4C569" id="_x0000_t202" coordsize="21600,21600" o:spt="202" path="m,l,21600r21600,l21600,xe">
               <v:stroke joinstyle="miter"/>
               <v:path gradientshapeok="t" o:connecttype="rect"/>
             </v:shapetype>
@@ -2594,162 +3320,24 @@
       <w:pStyle w:val="Piedepgina"/>
       <w:jc w:val="center"/>
       <w:rPr>
+        <w:rFonts w:ascii="Calibri" w:hAnsi="Calibri" w:cs="Calibri"/>
         <w:b/>
         <w:bCs/>
-        <w:sz w:val="20"/>
-        <w:szCs w:val="20"/>
+        <w:color w:val="7F7F7F" w:themeColor="text1" w:themeTint="80"/>
+        <w:sz w:val="18"/>
+        <w:szCs w:val="18"/>
       </w:rPr>
     </w:pPr>
     <w:r>
       <w:rPr>
+        <w:rFonts w:ascii="Calibri" w:hAnsi="Calibri" w:cs="Calibri"/>
         <w:b/>
         <w:bCs/>
-        <w:noProof/>
-        <w:sz w:val="20"/>
-        <w:szCs w:val="20"/>
+        <w:color w:val="7F7F7F" w:themeColor="text1" w:themeTint="80"/>
+        <w:sz w:val="18"/>
+        <w:szCs w:val="18"/>
       </w:rPr>
-      <mc:AlternateContent>
-        <mc:Choice Requires="wps">
-          <w:drawing>
-            <wp:anchor distT="0" distB="0" distL="0" distR="0" simplePos="0" relativeHeight="251662336" behindDoc="0" locked="0" layoutInCell="1" allowOverlap="1" wp14:anchorId="02E1EC41" wp14:editId="516DBD34">
-              <wp:simplePos x="635" y="635"/>
-              <wp:positionH relativeFrom="page">
-                <wp:align>center</wp:align>
-              </wp:positionH>
-              <wp:positionV relativeFrom="page">
-                <wp:align>bottom</wp:align>
-              </wp:positionV>
-              <wp:extent cx="800100" cy="323850"/>
-              <wp:effectExtent l="0" t="0" r="0" b="0"/>
-              <wp:wrapNone/>
-              <wp:docPr id="1647033135" name="Cuadro de texto 3" descr="General - Internal">
-                <a:extLst xmlns:a="http://schemas.openxmlformats.org/drawingml/2006/main">
-                  <a:ext uri="{5AE41FA2-C0FF-4470-9BD4-5FADCA87CBE2}">
-                    <aclsh:classification xmlns:aclsh="http://schemas.microsoft.com/office/drawing/2020/classificationShape" classificationOutcomeType="ftr"/>
-                  </a:ext>
-                </a:extLst>
-              </wp:docPr>
-              <wp:cNvGraphicFramePr/>
-              <a:graphic xmlns:a="http://schemas.openxmlformats.org/drawingml/2006/main">
-                <a:graphicData uri="http://schemas.microsoft.com/office/word/2010/wordprocessingShape">
-                  <wps:wsp>
-                    <wps:cNvSpPr txBox="1"/>
-                    <wps:spPr>
-                      <a:xfrm>
-                        <a:off x="0" y="0"/>
-                        <a:ext cx="800100" cy="323850"/>
-                      </a:xfrm>
-                      <a:prstGeom prst="rect">
-                        <a:avLst/>
-                      </a:prstGeom>
-                      <a:noFill/>
-                      <a:ln>
-                        <a:noFill/>
-                      </a:ln>
-                    </wps:spPr>
-                    <wps:txbx>
-                      <w:txbxContent>
-                        <w:p>
-                          <w:pPr>
-                            <w:spacing w:after="0"/>
-                            <w:rPr>
-                              <w:rFonts w:ascii="Aptos" w:eastAsia="Aptos" w:hAnsi="Aptos" w:cs="Aptos"/>
-                              <w:noProof/>
-                              <w:color w:val="000000"/>
-                              <w:sz w:val="16"/>
-                              <w:szCs w:val="16"/>
-                            </w:rPr>
-                          </w:pPr>
-                          <w:r>
-                            <w:rPr>
-                              <w:rFonts w:ascii="Aptos" w:eastAsia="Aptos" w:hAnsi="Aptos" w:cs="Aptos"/>
-                              <w:noProof/>
-                              <w:color w:val="000000"/>
-                              <w:sz w:val="16"/>
-                              <w:szCs w:val="16"/>
-                            </w:rPr>
-                            <w:t>General - Internal</w:t>
-                          </w:r>
-                        </w:p>
-                      </w:txbxContent>
-                    </wps:txbx>
-                    <wps:bodyPr rot="0" spcFirstLastPara="0" vertOverflow="overflow" horzOverflow="overflow" vert="horz" wrap="none" lIns="0" tIns="0" rIns="0" bIns="190500" numCol="1" spcCol="0" rtlCol="0" fromWordArt="0" anchor="b" anchorCtr="0" forceAA="0" compatLnSpc="1">
-                      <a:prstTxWarp prst="textNoShape">
-                        <a:avLst/>
-                      </a:prstTxWarp>
-                      <a:spAutoFit/>
-                    </wps:bodyPr>
-                  </wps:wsp>
-                </a:graphicData>
-              </a:graphic>
-            </wp:anchor>
-          </w:drawing>
-        </mc:Choice>
-        <mc:Fallback>
-          <w:pict>
-            <v:shapetype w14:anchorId="02E1EC41" id="_x0000_t202" coordsize="21600,21600" o:spt="202" path="m,l,21600r21600,l21600,xe">
-              <v:stroke joinstyle="miter"/>
-              <v:path gradientshapeok="t" o:connecttype="rect"/>
-            </v:shapetype>
-            <v:shape id="Cuadro de texto 3" o:spid="_x0000_s1027" type="#_x0000_t202" alt="General - Internal" style="position:absolute;left:0;text-align:left;margin-left:0;margin-top:0;width:63pt;height:25.5pt;z-index:251662336;visibility:visible;mso-wrap-style:none;mso-wrap-distance-left:0;mso-wrap-distance-top:0;mso-wrap-distance-right:0;mso-wrap-distance-bottom:0;mso-position-horizontal:center;mso-position-horizontal-relative:page;mso-position-vertical:bottom;mso-position-vertical-relative:page;v-text-anchor:bottom" o:gfxdata="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" filled="f" stroked="f">
-              <v:textbox style="mso-fit-shape-to-text:t" inset="0,0,0,15pt">
-                <w:txbxContent>
-                  <w:p>
-                    <w:pPr>
-                      <w:spacing w:after="0"/>
-                      <w:rPr>
-                        <w:rFonts w:ascii="Aptos" w:eastAsia="Aptos" w:hAnsi="Aptos" w:cs="Aptos"/>
-                        <w:noProof/>
-                        <w:color w:val="000000"/>
-                        <w:sz w:val="16"/>
-                        <w:szCs w:val="16"/>
-                      </w:rPr>
-                    </w:pPr>
-                    <w:r>
-                      <w:rPr>
-                        <w:rFonts w:ascii="Aptos" w:eastAsia="Aptos" w:hAnsi="Aptos" w:cs="Aptos"/>
-                        <w:noProof/>
-                        <w:color w:val="000000"/>
-                        <w:sz w:val="16"/>
-                        <w:szCs w:val="16"/>
-                      </w:rPr>
-                      <w:t>General - Internal</w:t>
-                    </w:r>
-                  </w:p>
-                </w:txbxContent>
-              </v:textbox>
-              <w10:wrap anchorx="page" anchory="page"/>
-            </v:shape>
-          </w:pict>
-        </mc:Fallback>
-      </mc:AlternateContent>
-    </w:r>
-    <w:r>
-      <w:rPr>
-        <w:b/>
-        <w:bCs/>
-        <w:sz w:val="20"/>
-        <w:szCs w:val="20"/>
-      </w:rPr>
-      <w:t>EL ORIGINAL DE ESTE DOCUMENTO DEBE SER ENVIADO AL DEPARTAMENTO DE PERSONAS CON LAS FI</w:t>
-    </w:r>
-    <w:r>
-      <w:rPr>
-        <w:b/>
-        <w:bCs/>
-        <w:sz w:val="20"/>
-        <w:szCs w:val="20"/>
-      </w:rPr>
-      <w:t>R</w:t>
-    </w:r>
-    <w:r>
-      <w:rPr>
-        <w:b/>
-        <w:bCs/>
-        <w:sz w:val="20"/>
-        <w:szCs w:val="20"/>
-      </w:rPr>
-      <w:t>MAS RESPECTIVAS</w:t>
+      <w:t>EL ORIGINAL DE ESTE DOCUMENTO DEBE SER ENVIADO AL DEPARTAMENTO DE PERSONAS CON LAS FIRMAS RESPECTIVAS</w:t>
     </w:r>
   </w:p>
   <w:p>
@@ -2757,18 +3345,22 @@
       <w:pStyle w:val="Piedepgina"/>
       <w:jc w:val="center"/>
       <w:rPr>
+        <w:rFonts w:ascii="Calibri" w:hAnsi="Calibri" w:cs="Calibri"/>
         <w:b/>
         <w:bCs/>
-        <w:sz w:val="20"/>
-        <w:szCs w:val="20"/>
+        <w:color w:val="7F7F7F" w:themeColor="text1" w:themeTint="80"/>
+        <w:sz w:val="18"/>
+        <w:szCs w:val="18"/>
       </w:rPr>
     </w:pPr>
     <w:r>
       <w:rPr>
+        <w:rFonts w:ascii="Calibri" w:hAnsi="Calibri" w:cs="Calibri"/>
         <w:b/>
         <w:bCs/>
-        <w:sz w:val="20"/>
-        <w:szCs w:val="20"/>
+        <w:color w:val="7F7F7F" w:themeColor="text1" w:themeTint="80"/>
+        <w:sz w:val="18"/>
+        <w:szCs w:val="18"/>
       </w:rPr>
       <w:t>Formulario de entrega de Notebook y equipos de comunicación</w:t>
     </w:r>
@@ -2777,37 +3369,70 @@
     <w:pPr>
       <w:pStyle w:val="Piedepgina"/>
       <w:jc w:val="center"/>
+      <w:rPr>
+        <w:rFonts w:ascii="Calibri Light" w:hAnsi="Calibri Light" w:cs="Calibri Light"/>
+        <w:color w:val="7F7F7F" w:themeColor="text1" w:themeTint="80"/>
+        <w:sz w:val="20"/>
+        <w:szCs w:val="20"/>
+      </w:rPr>
     </w:pPr>
     <w:r>
+      <w:rPr>
+        <w:rFonts w:ascii="Calibri Light" w:hAnsi="Calibri Light" w:cs="Calibri Light"/>
+        <w:color w:val="7F7F7F" w:themeColor="text1" w:themeTint="80"/>
+        <w:sz w:val="20"/>
+        <w:szCs w:val="20"/>
+      </w:rPr>
       <w:t xml:space="preserve">Los Militares </w:t>
     </w:r>
     <w:proofErr w:type="spellStart"/>
     <w:r>
+      <w:rPr>
+        <w:rFonts w:ascii="Calibri Light" w:hAnsi="Calibri Light" w:cs="Calibri Light"/>
+        <w:color w:val="7F7F7F" w:themeColor="text1" w:themeTint="80"/>
+        <w:sz w:val="20"/>
+        <w:szCs w:val="20"/>
+      </w:rPr>
       <w:t>N°</w:t>
     </w:r>
     <w:proofErr w:type="spellEnd"/>
     <w:r>
-      <w:t xml:space="preserve"> 5890 oficina 902, Las Condes – Chile </w:t>
-    </w:r>
-    <w:r>
-      <w:t>–</w:t>
-    </w:r>
-    <w:r>
-      <w:t xml:space="preserve"> </w:t>
-    </w:r>
-    <w:r>
-      <w:t xml:space="preserve">Res Energy </w:t>
+      <w:rPr>
+        <w:rFonts w:ascii="Calibri Light" w:hAnsi="Calibri Light" w:cs="Calibri Light"/>
+        <w:color w:val="7F7F7F" w:themeColor="text1" w:themeTint="80"/>
+        <w:sz w:val="20"/>
+        <w:szCs w:val="20"/>
+      </w:rPr>
+      <w:t xml:space="preserve"> 5890 oficina 902, Las Condes – Chile – Res Energy </w:t>
     </w:r>
     <w:proofErr w:type="spellStart"/>
     <w:r>
+      <w:rPr>
+        <w:rFonts w:ascii="Calibri Light" w:hAnsi="Calibri Light" w:cs="Calibri Light"/>
+        <w:color w:val="7F7F7F" w:themeColor="text1" w:themeTint="80"/>
+        <w:sz w:val="20"/>
+        <w:szCs w:val="20"/>
+      </w:rPr>
       <w:t>Services</w:t>
     </w:r>
     <w:proofErr w:type="spellEnd"/>
     <w:r>
+      <w:rPr>
+        <w:rFonts w:ascii="Calibri Light" w:hAnsi="Calibri Light" w:cs="Calibri Light"/>
+        <w:color w:val="7F7F7F" w:themeColor="text1" w:themeTint="80"/>
+        <w:sz w:val="20"/>
+        <w:szCs w:val="20"/>
+      </w:rPr>
       <w:t xml:space="preserve"> </w:t>
     </w:r>
     <w:proofErr w:type="spellStart"/>
     <w:r>
+      <w:rPr>
+        <w:rFonts w:ascii="Calibri Light" w:hAnsi="Calibri Light" w:cs="Calibri Light"/>
+        <w:color w:val="7F7F7F" w:themeColor="text1" w:themeTint="80"/>
+        <w:sz w:val="20"/>
+        <w:szCs w:val="20"/>
+      </w:rPr>
       <w:t>SpA</w:t>
     </w:r>
     <w:proofErr w:type="spellEnd"/>
@@ -2833,7 +3458,7 @@
       <mc:AlternateContent>
         <mc:Choice Requires="wps">
           <w:drawing>
-            <wp:anchor distT="0" distB="0" distL="0" distR="0" simplePos="0" relativeHeight="251660288" behindDoc="0" locked="0" layoutInCell="1" allowOverlap="1" wp14:anchorId="1FCF97CF" wp14:editId="7E4C146F">
+            <wp:anchor distT="0" distB="0" distL="0" distR="0" simplePos="0" relativeHeight="251660288" behindDoc="0" locked="0" layoutInCell="1" allowOverlap="1" wp14:anchorId="5F65AF84" wp14:editId="5B0B4520">
               <wp:simplePos x="635" y="635"/>
               <wp:positionH relativeFrom="page">
                 <wp:align>center</wp:align>
@@ -2909,11 +3534,11 @@
         </mc:Choice>
         <mc:Fallback>
           <w:pict>
-            <v:shapetype w14:anchorId="1FCF97CF" id="_x0000_t202" coordsize="21600,21600" o:spt="202" path="m,l,21600r21600,l21600,xe">
+            <v:shapetype w14:anchorId="5F65AF84" id="_x0000_t202" coordsize="21600,21600" o:spt="202" path="m,l,21600r21600,l21600,xe">
               <v:stroke joinstyle="miter"/>
               <v:path gradientshapeok="t" o:connecttype="rect"/>
             </v:shapetype>
-            <v:shape id="Cuadro de texto 1" o:spid="_x0000_s1028" type="#_x0000_t202" alt="General - Internal" style="position:absolute;margin-left:0;margin-top:0;width:63pt;height:25.5pt;z-index:251660288;visibility:visible;mso-wrap-style:none;mso-wrap-distance-left:0;mso-wrap-distance-top:0;mso-wrap-distance-right:0;mso-wrap-distance-bottom:0;mso-position-horizontal:center;mso-position-horizontal-relative:page;mso-position-vertical:bottom;mso-position-vertical-relative:page;v-text-anchor:bottom" o:gfxdata="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" filled="f" stroked="f">
+            <v:shape id="Cuadro de texto 1" o:spid="_x0000_s1027" type="#_x0000_t202" alt="General - Internal" style="position:absolute;margin-left:0;margin-top:0;width:63pt;height:25.5pt;z-index:251660288;visibility:visible;mso-wrap-style:none;mso-wrap-distance-left:0;mso-wrap-distance-top:0;mso-wrap-distance-right:0;mso-wrap-distance-bottom:0;mso-position-horizontal:center;mso-position-horizontal-relative:page;mso-position-vertical:bottom;mso-position-vertical-relative:page;v-text-anchor:bottom" o:gfxdata="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" filled="f" stroked="f">
               <v:textbox style="mso-fit-shape-to-text:t" inset="0,0,0,15pt">
                 <w:txbxContent>
                   <w:p>
@@ -2982,18 +3607,26 @@
       <w:pStyle w:val="Encabezado"/>
       <w:jc w:val="center"/>
       <w:rPr>
+        <w:rFonts w:ascii="Calibri" w:hAnsi="Calibri" w:cs="Calibri"/>
         <w:b/>
         <w:bCs/>
+        <w:color w:val="7F7F7F" w:themeColor="text1" w:themeTint="80"/>
+        <w:sz w:val="20"/>
+        <w:szCs w:val="20"/>
       </w:rPr>
     </w:pPr>
     <w:r>
       <w:rPr>
+        <w:rFonts w:ascii="Calibri" w:hAnsi="Calibri" w:cs="Calibri"/>
         <w:b/>
         <w:bCs/>
         <w:noProof/>
+        <w:color w:val="7F7F7F" w:themeColor="text1" w:themeTint="80"/>
+        <w:sz w:val="20"/>
+        <w:szCs w:val="20"/>
       </w:rPr>
       <w:drawing>
-        <wp:anchor distT="0" distB="0" distL="114300" distR="114300" simplePos="0" relativeHeight="251659264" behindDoc="0" locked="0" layoutInCell="1" allowOverlap="1" wp14:anchorId="104FB4FE" wp14:editId="5CDF2593">
+        <wp:anchor distT="0" distB="0" distL="114300" distR="114300" simplePos="0" relativeHeight="251659264" behindDoc="0" locked="0" layoutInCell="1" allowOverlap="1" wp14:anchorId="2782C72A" wp14:editId="5F1F6D66">
           <wp:simplePos x="0" y="0"/>
           <wp:positionH relativeFrom="margin">
             <wp:posOffset>7501255</wp:posOffset>
@@ -3004,7 +3637,7 @@
           <wp:extent cx="842645" cy="563245"/>
           <wp:effectExtent l="0" t="0" r="0" b="8255"/>
           <wp:wrapSquare wrapText="bothSides"/>
-          <wp:docPr id="1743364107" name="Imagen 1"/>
+          <wp:docPr id="1283475819" name="Imagen 1"/>
           <wp:cNvGraphicFramePr>
             <a:graphicFrameLocks xmlns:a="http://schemas.openxmlformats.org/drawingml/2006/main" noChangeAspect="1"/>
           </wp:cNvGraphicFramePr>
@@ -3057,8 +3690,12 @@
     </w:r>
     <w:r>
       <w:rPr>
+        <w:rFonts w:ascii="Calibri" w:hAnsi="Calibri" w:cs="Calibri"/>
         <w:b/>
         <w:bCs/>
+        <w:color w:val="7F7F7F" w:themeColor="text1" w:themeTint="80"/>
+        <w:sz w:val="20"/>
+        <w:szCs w:val="20"/>
       </w:rPr>
       <w:t>ACTA DE ENTREGA</w:t>
     </w:r>
@@ -3068,30 +3705,24 @@
       <w:pStyle w:val="Encabezado"/>
       <w:jc w:val="center"/>
       <w:rPr>
+        <w:rFonts w:ascii="Calibri" w:hAnsi="Calibri" w:cs="Calibri"/>
         <w:b/>
         <w:bCs/>
+        <w:color w:val="7F7F7F" w:themeColor="text1" w:themeTint="80"/>
+        <w:sz w:val="20"/>
+        <w:szCs w:val="20"/>
       </w:rPr>
     </w:pPr>
     <w:r>
       <w:rPr>
+        <w:rFonts w:ascii="Calibri" w:hAnsi="Calibri" w:cs="Calibri"/>
         <w:b/>
         <w:bCs/>
+        <w:color w:val="7F7F7F" w:themeColor="text1" w:themeTint="80"/>
+        <w:sz w:val="20"/>
+        <w:szCs w:val="20"/>
       </w:rPr>
-      <w:t xml:space="preserve">PROCEDIMIENTO DE ENTREGAS DE </w:t>
-    </w:r>
-    <w:r>
-      <w:rPr>
-        <w:b/>
-        <w:bCs/>
-      </w:rPr>
-      <w:t xml:space="preserve">HERRAMIENTAS </w:t>
-    </w:r>
-    <w:r>
-      <w:rPr>
-        <w:b/>
-        <w:bCs/>
-      </w:rPr>
-      <w:t>DE TRABAJO</w:t>
+      <w:t>PROCEDIMIENTO DE ENTREGAS DE HERRAMIENTAS DE TRABAJO</w:t>
     </w:r>
   </w:p>
   <w:p>
@@ -3099,6 +3730,7 @@
       <w:pStyle w:val="Encabezado"/>
       <w:jc w:val="center"/>
       <w:rPr>
+        <w:rFonts w:ascii="Calibri Light" w:hAnsi="Calibri Light" w:cs="Calibri Light"/>
         <w:sz w:val="16"/>
         <w:szCs w:val="16"/>
       </w:rPr>
@@ -3112,17 +3744,12 @@
     </w:r>
     <w:r>
       <w:rPr>
+        <w:rFonts w:ascii="Calibri Light" w:hAnsi="Calibri Light" w:cs="Calibri Light"/>
+        <w:color w:val="7F7F7F" w:themeColor="text1" w:themeTint="80"/>
         <w:sz w:val="16"/>
         <w:szCs w:val="16"/>
       </w:rPr>
-      <w:t xml:space="preserve">PLANTILLA ENTREGA </w:t>
-    </w:r>
-    <w:r>
-      <w:rPr>
-        <w:sz w:val="16"/>
-        <w:szCs w:val="16"/>
-      </w:rPr>
-      <w:t>MATERIALES DE TRABAJO PSG_10500020185_024 V_01</w:t>
+      <w:t>PLANTILLA ENTREGA MATERIALES DE TRABAJO PSG_10500020185_024 V_01</w:t>
     </w:r>
   </w:p>
   <w:p>

</xml_diff>